<commit_message>
.docx report - 14/09/2022 16:10
</commit_message>
<xml_diff>
--- a/Отчет.docx
+++ b/Отчет.docx
@@ -6,14 +6,14 @@
       <w:pPr>
         <w:jc w:val="center"/>
         <w:rPr>
-          <w:rFonts w:ascii="Comic Sans MS" w:hAnsi="Comic Sans MS"/>
+          <w:rFonts w:ascii="Fira Code" w:hAnsi="Fira Code" w:cs="Fira Code"/>
           <w:sz w:val="28"/>
           <w:szCs w:val="28"/>
         </w:rPr>
       </w:pPr>
       <w:r>
         <w:rPr>
-          <w:rFonts w:ascii="Comic Sans MS" w:hAnsi="Comic Sans MS"/>
+          <w:rFonts w:ascii="Fira Code" w:hAnsi="Fira Code" w:cs="Fira Code"/>
           <w:sz w:val="28"/>
           <w:szCs w:val="28"/>
         </w:rPr>
@@ -24,7 +24,7 @@
       <w:pPr>
         <w:jc w:val="center"/>
         <w:rPr>
-          <w:rFonts w:ascii="Comic Sans MS" w:hAnsi="Comic Sans MS"/>
+          <w:rFonts w:ascii="Fira Code" w:hAnsi="Fira Code" w:cs="Fira Code"/>
           <w:b/>
           <w:bCs/>
           <w:sz w:val="28"/>
@@ -33,7 +33,7 @@
       </w:pPr>
       <w:r>
         <w:rPr>
-          <w:rFonts w:ascii="Comic Sans MS" w:hAnsi="Comic Sans MS"/>
+          <w:rFonts w:ascii="Fira Code" w:hAnsi="Fira Code" w:cs="Fira Code"/>
           <w:sz w:val="28"/>
           <w:szCs w:val="28"/>
         </w:rPr>
@@ -41,7 +41,7 @@
       </w:r>
       <w:r>
         <w:rPr>
-          <w:rFonts w:ascii="Comic Sans MS" w:hAnsi="Comic Sans MS"/>
+          <w:rFonts w:ascii="Fira Code" w:hAnsi="Fira Code" w:cs="Fira Code"/>
           <w:sz w:val="28"/>
           <w:szCs w:val="28"/>
         </w:rPr>
@@ -49,7 +49,7 @@
       </w:r>
       <w:r>
         <w:rPr>
-          <w:rFonts w:ascii="Comic Sans MS" w:hAnsi="Comic Sans MS"/>
+          <w:rFonts w:ascii="Fira Code" w:hAnsi="Fira Code" w:cs="Fira Code"/>
           <w:b/>
           <w:bCs/>
           <w:sz w:val="28"/>
@@ -62,7 +62,7 @@
       <w:pPr>
         <w:jc w:val="center"/>
         <w:rPr>
-          <w:rFonts w:ascii="Comic Sans MS" w:hAnsi="Comic Sans MS"/>
+          <w:rFonts w:ascii="Fira Code" w:hAnsi="Fira Code" w:cs="Fira Code"/>
           <w:sz w:val="28"/>
           <w:szCs w:val="28"/>
         </w:rPr>
@@ -72,14 +72,14 @@
       <w:pPr>
         <w:jc w:val="center"/>
         <w:rPr>
-          <w:rFonts w:ascii="Comic Sans MS" w:hAnsi="Comic Sans MS"/>
+          <w:rFonts w:ascii="Fira Code" w:hAnsi="Fira Code" w:cs="Fira Code"/>
           <w:sz w:val="28"/>
           <w:szCs w:val="28"/>
         </w:rPr>
       </w:pPr>
       <w:r>
         <w:rPr>
-          <w:rFonts w:ascii="Comic Sans MS" w:hAnsi="Comic Sans MS"/>
+          <w:rFonts w:ascii="Fira Code" w:hAnsi="Fira Code" w:cs="Fira Code"/>
           <w:sz w:val="28"/>
           <w:szCs w:val="28"/>
         </w:rPr>
@@ -90,7 +90,7 @@
       <w:pPr>
         <w:jc w:val="center"/>
         <w:rPr>
-          <w:rFonts w:ascii="Comic Sans MS" w:hAnsi="Comic Sans MS"/>
+          <w:rFonts w:ascii="Fira Code" w:hAnsi="Fira Code" w:cs="Fira Code"/>
           <w:sz w:val="28"/>
           <w:szCs w:val="28"/>
         </w:rPr>
@@ -100,7 +100,7 @@
       <w:pPr>
         <w:jc w:val="center"/>
         <w:rPr>
-          <w:rFonts w:ascii="Comic Sans MS" w:hAnsi="Comic Sans MS"/>
+          <w:rFonts w:ascii="Fira Code" w:hAnsi="Fira Code" w:cs="Fira Code"/>
           <w:sz w:val="28"/>
           <w:szCs w:val="28"/>
         </w:rPr>
@@ -110,7 +110,7 @@
       <w:pPr>
         <w:jc w:val="center"/>
         <w:rPr>
-          <w:rFonts w:ascii="Comic Sans MS" w:hAnsi="Comic Sans MS"/>
+          <w:rFonts w:ascii="Fira Code" w:hAnsi="Fira Code" w:cs="Fira Code"/>
           <w:b/>
           <w:bCs/>
           <w:sz w:val="28"/>
@@ -119,7 +119,7 @@
       </w:pPr>
       <w:r>
         <w:rPr>
-          <w:rFonts w:ascii="Comic Sans MS" w:hAnsi="Comic Sans MS"/>
+          <w:rFonts w:ascii="Fira Code" w:hAnsi="Fira Code" w:cs="Fira Code"/>
           <w:b/>
           <w:bCs/>
           <w:sz w:val="28"/>
@@ -129,7 +129,7 @@
       </w:r>
       <w:r>
         <w:rPr>
-          <w:rFonts w:ascii="Comic Sans MS" w:hAnsi="Comic Sans MS"/>
+          <w:rFonts w:ascii="Fira Code" w:hAnsi="Fira Code" w:cs="Fira Code"/>
           <w:b/>
           <w:bCs/>
           <w:sz w:val="28"/>
@@ -139,7 +139,7 @@
       </w:r>
       <w:r>
         <w:rPr>
-          <w:rFonts w:ascii="Comic Sans MS" w:hAnsi="Comic Sans MS"/>
+          <w:rFonts w:ascii="Fira Code" w:hAnsi="Fira Code" w:cs="Fira Code"/>
           <w:sz w:val="28"/>
           <w:szCs w:val="28"/>
         </w:rPr>
@@ -147,7 +147,7 @@
       </w:r>
       <w:r>
         <w:rPr>
-          <w:rFonts w:ascii="Comic Sans MS" w:hAnsi="Comic Sans MS"/>
+          <w:rFonts w:ascii="Fira Code" w:hAnsi="Fira Code" w:cs="Fira Code"/>
           <w:b/>
           <w:bCs/>
           <w:sz w:val="28"/>
@@ -161,15 +161,14 @@
       <w:pPr>
         <w:jc w:val="center"/>
         <w:rPr>
-          <w:rFonts w:ascii="Comic Sans MS" w:hAnsi="Comic Sans MS"/>
+          <w:rFonts w:ascii="Fira Code" w:hAnsi="Fira Code" w:cs="Fira Code"/>
           <w:sz w:val="28"/>
           <w:szCs w:val="28"/>
-          <w:lang w:val="en-US"/>
-        </w:rPr>
-      </w:pPr>
-      <w:r>
-        <w:rPr>
-          <w:rFonts w:ascii="Comic Sans MS" w:hAnsi="Comic Sans MS"/>
+        </w:rPr>
+      </w:pPr>
+      <w:r>
+        <w:rPr>
+          <w:rFonts w:ascii="Fira Code" w:hAnsi="Fira Code" w:cs="Fira Code"/>
           <w:sz w:val="28"/>
           <w:szCs w:val="28"/>
         </w:rPr>
@@ -177,7 +176,7 @@
       </w:r>
       <w:r>
         <w:rPr>
-          <w:rFonts w:ascii="Comic Sans MS" w:hAnsi="Comic Sans MS"/>
+          <w:rFonts w:ascii="Fira Code" w:hAnsi="Fira Code" w:cs="Fira Code"/>
           <w:sz w:val="28"/>
           <w:szCs w:val="28"/>
         </w:rPr>
@@ -188,10 +187,9 @@
       <w:pPr>
         <w:jc w:val="center"/>
         <w:rPr>
-          <w:rFonts w:ascii="Comic Sans MS" w:hAnsi="Comic Sans MS"/>
+          <w:rFonts w:ascii="Fira Code" w:hAnsi="Fira Code" w:cs="Fira Code"/>
           <w:sz w:val="28"/>
           <w:szCs w:val="28"/>
-          <w:lang w:val="en-US"/>
         </w:rPr>
       </w:pPr>
     </w:p>
@@ -199,10 +197,9 @@
       <w:pPr>
         <w:jc w:val="center"/>
         <w:rPr>
-          <w:rFonts w:ascii="Comic Sans MS" w:hAnsi="Comic Sans MS"/>
+          <w:rFonts w:ascii="Fira Code" w:hAnsi="Fira Code" w:cs="Fira Code"/>
           <w:sz w:val="28"/>
           <w:szCs w:val="28"/>
-          <w:lang w:val="en-US"/>
         </w:rPr>
       </w:pPr>
     </w:p>
@@ -210,10 +207,9 @@
       <w:pPr>
         <w:jc w:val="center"/>
         <w:rPr>
-          <w:rFonts w:ascii="Comic Sans MS" w:hAnsi="Comic Sans MS"/>
+          <w:rFonts w:ascii="Fira Code" w:hAnsi="Fira Code" w:cs="Fira Code"/>
           <w:sz w:val="28"/>
           <w:szCs w:val="28"/>
-          <w:lang w:val="en-US"/>
         </w:rPr>
       </w:pPr>
     </w:p>
@@ -221,10 +217,9 @@
       <w:pPr>
         <w:jc w:val="center"/>
         <w:rPr>
-          <w:rFonts w:ascii="Comic Sans MS" w:hAnsi="Comic Sans MS"/>
+          <w:rFonts w:ascii="Fira Code" w:hAnsi="Fira Code" w:cs="Fira Code"/>
           <w:sz w:val="28"/>
           <w:szCs w:val="28"/>
-          <w:lang w:val="en-US"/>
         </w:rPr>
       </w:pPr>
     </w:p>
@@ -232,10 +227,9 @@
       <w:pPr>
         <w:jc w:val="center"/>
         <w:rPr>
-          <w:rFonts w:ascii="Comic Sans MS" w:hAnsi="Comic Sans MS"/>
+          <w:rFonts w:ascii="Fira Code" w:hAnsi="Fira Code" w:cs="Fira Code"/>
           <w:sz w:val="28"/>
           <w:szCs w:val="28"/>
-          <w:lang w:val="en-US"/>
         </w:rPr>
       </w:pPr>
     </w:p>
@@ -243,10 +237,9 @@
       <w:pPr>
         <w:jc w:val="center"/>
         <w:rPr>
-          <w:rFonts w:ascii="Comic Sans MS" w:hAnsi="Comic Sans MS"/>
+          <w:rFonts w:ascii="Fira Code" w:hAnsi="Fira Code" w:cs="Fira Code"/>
           <w:sz w:val="28"/>
           <w:szCs w:val="28"/>
-          <w:lang w:val="en-US"/>
         </w:rPr>
       </w:pPr>
     </w:p>
@@ -254,14 +247,14 @@
       <w:pPr>
         <w:jc w:val="right"/>
         <w:rPr>
-          <w:rFonts w:ascii="Comic Sans MS" w:hAnsi="Comic Sans MS"/>
+          <w:rFonts w:ascii="Fira Code" w:hAnsi="Fira Code" w:cs="Fira Code"/>
           <w:sz w:val="28"/>
           <w:szCs w:val="28"/>
         </w:rPr>
       </w:pPr>
       <w:r>
         <w:rPr>
-          <w:rFonts w:ascii="Comic Sans MS" w:hAnsi="Comic Sans MS"/>
+          <w:rFonts w:ascii="Fira Code" w:hAnsi="Fira Code" w:cs="Fira Code"/>
           <w:sz w:val="28"/>
           <w:szCs w:val="28"/>
         </w:rPr>
@@ -269,7 +262,7 @@
       </w:r>
       <w:r>
         <w:rPr>
-          <w:rFonts w:ascii="Comic Sans MS" w:hAnsi="Comic Sans MS"/>
+          <w:rFonts w:ascii="Fira Code" w:hAnsi="Fira Code" w:cs="Fira Code"/>
           <w:sz w:val="28"/>
           <w:szCs w:val="28"/>
         </w:rPr>
@@ -278,7 +271,7 @@
       </w:r>
       <w:r>
         <w:rPr>
-          <w:rFonts w:ascii="Comic Sans MS" w:hAnsi="Comic Sans MS"/>
+          <w:rFonts w:ascii="Fira Code" w:hAnsi="Fira Code" w:cs="Fira Code"/>
           <w:sz w:val="28"/>
           <w:szCs w:val="28"/>
           <w:lang w:val="en-US"/>
@@ -287,7 +280,7 @@
       </w:r>
       <w:r>
         <w:rPr>
-          <w:rFonts w:ascii="Comic Sans MS" w:hAnsi="Comic Sans MS"/>
+          <w:rFonts w:ascii="Fira Code" w:hAnsi="Fira Code" w:cs="Fira Code"/>
           <w:sz w:val="28"/>
           <w:szCs w:val="28"/>
         </w:rPr>
@@ -295,7 +288,7 @@
       </w:r>
       <w:r>
         <w:rPr>
-          <w:rFonts w:ascii="Comic Sans MS" w:hAnsi="Comic Sans MS"/>
+          <w:rFonts w:ascii="Fira Code" w:hAnsi="Fira Code" w:cs="Fira Code"/>
           <w:sz w:val="28"/>
           <w:szCs w:val="28"/>
         </w:rPr>
@@ -307,58 +300,59 @@
       <w:pPr>
         <w:jc w:val="right"/>
         <w:rPr>
-          <w:rFonts w:ascii="Comic Sans MS" w:hAnsi="Comic Sans MS"/>
+          <w:rFonts w:ascii="Fira Code" w:hAnsi="Fira Code" w:cs="Fira Code"/>
           <w:sz w:val="28"/>
           <w:szCs w:val="28"/>
         </w:rPr>
       </w:pPr>
       <w:r>
         <w:rPr>
-          <w:rFonts w:ascii="Comic Sans MS" w:hAnsi="Comic Sans MS"/>
+          <w:rFonts w:ascii="Fira Code" w:hAnsi="Fira Code" w:cs="Fira Code"/>
           <w:sz w:val="28"/>
           <w:szCs w:val="28"/>
         </w:rPr>
-        <w:t>Преподаватель</w:t>
-      </w:r>
-      <w:r>
-        <w:rPr>
-          <w:rFonts w:ascii="Comic Sans MS" w:hAnsi="Comic Sans MS"/>
+        <w:t>Преподаватель:</w:t>
+      </w:r>
+      <w:r>
+        <w:rPr>
+          <w:rFonts w:ascii="Fira Code" w:hAnsi="Fira Code" w:cs="Fira Code"/>
           <w:sz w:val="28"/>
           <w:szCs w:val="28"/>
-          <w:lang w:val="en-US"/>
-        </w:rPr>
-        <w:t>:</w:t>
-      </w:r>
-      <w:r>
-        <w:rPr>
-          <w:rFonts w:ascii="Comic Sans MS" w:hAnsi="Comic Sans MS"/>
+        </w:rPr>
+        <w:br/>
+      </w:r>
+      <w:r>
+        <w:rPr>
+          <w:rFonts w:ascii="Fira Code" w:hAnsi="Fira Code" w:cs="Fira Code"/>
           <w:sz w:val="28"/>
           <w:szCs w:val="28"/>
-          <w:lang w:val="en-US"/>
-        </w:rPr>
-        <w:br/>
-      </w:r>
-      <w:r>
-        <w:rPr>
-          <w:rFonts w:ascii="Comic Sans MS" w:hAnsi="Comic Sans MS"/>
+        </w:rPr>
+        <w:t>Иманзаде Фахри Рашидович</w:t>
+      </w:r>
+    </w:p>
+    <w:p>
+      <w:pPr>
+        <w:rPr>
+          <w:rFonts w:ascii="Fira Code" w:hAnsi="Fira Code" w:cs="Fira Code"/>
           <w:sz w:val="28"/>
           <w:szCs w:val="28"/>
         </w:rPr>
-        <w:t xml:space="preserve">Иманзаде </w:t>
-      </w:r>
-      <w:r>
-        <w:rPr>
-          <w:rFonts w:ascii="Comic Sans MS" w:hAnsi="Comic Sans MS"/>
+      </w:pPr>
+    </w:p>
+    <w:p>
+      <w:pPr>
+        <w:rPr>
+          <w:rFonts w:ascii="Fira Code" w:hAnsi="Fira Code" w:cs="Fira Code"/>
           <w:sz w:val="28"/>
           <w:szCs w:val="28"/>
         </w:rPr>
-        <w:t>Фахри Рашидович</w:t>
-      </w:r>
-    </w:p>
-    <w:p>
-      <w:pPr>
-        <w:rPr>
-          <w:rFonts w:ascii="Comic Sans MS" w:hAnsi="Comic Sans MS"/>
+      </w:pPr>
+    </w:p>
+    <w:p>
+      <w:pPr>
+        <w:jc w:val="right"/>
+        <w:rPr>
+          <w:rFonts w:ascii="Fira Code" w:hAnsi="Fira Code" w:cs="Fira Code"/>
           <w:sz w:val="28"/>
           <w:szCs w:val="28"/>
         </w:rPr>
@@ -366,53 +360,33 @@
     </w:p>
     <w:p>
       <w:pPr>
+        <w:jc w:val="center"/>
+        <w:rPr>
+          <w:rFonts w:ascii="Fira Code" w:hAnsi="Fira Code" w:cs="Fira Code"/>
+        </w:rPr>
+      </w:pPr>
+      <w:r>
+        <w:rPr>
+          <w:rFonts w:ascii="Fira Code" w:hAnsi="Fira Code" w:cs="Fira Code"/>
+        </w:rPr>
+        <w:t>Санкт-Петербург, 2022</w:t>
+      </w:r>
+    </w:p>
+    <w:p>
+      <w:pPr>
+        <w:rPr>
+          <w:rFonts w:ascii="Fira Code" w:hAnsi="Fira Code" w:cs="Fira Code"/>
+        </w:rPr>
+      </w:pPr>
+      <w:r>
         <w:rPr>
           <w:rFonts w:ascii="Comic Sans MS" w:hAnsi="Comic Sans MS"/>
-          <w:sz w:val="28"/>
-          <w:szCs w:val="28"/>
-        </w:rPr>
-      </w:pPr>
-    </w:p>
-    <w:p>
-      <w:pPr>
-        <w:jc w:val="right"/>
-        <w:rPr>
-          <w:rFonts w:ascii="Comic Sans MS" w:hAnsi="Comic Sans MS"/>
-          <w:sz w:val="28"/>
-          <w:szCs w:val="28"/>
-        </w:rPr>
-      </w:pPr>
-    </w:p>
-    <w:p>
-      <w:pPr>
-        <w:jc w:val="center"/>
-        <w:rPr>
-          <w:rFonts w:ascii="Comic Sans MS" w:hAnsi="Comic Sans MS"/>
-        </w:rPr>
-      </w:pPr>
-      <w:r>
-        <w:rPr>
-          <w:rFonts w:ascii="Comic Sans MS" w:hAnsi="Comic Sans MS"/>
-        </w:rPr>
-        <w:t>Санкт-Петербург, 2022</w:t>
-      </w:r>
-    </w:p>
-    <w:p>
-      <w:pPr>
-        <w:rPr>
-          <w:rFonts w:ascii="Comic Sans MS" w:hAnsi="Comic Sans MS"/>
-          <w:lang w:val="en-US"/>
-        </w:rPr>
-      </w:pPr>
-      <w:r>
-        <w:rPr>
-          <w:rFonts w:ascii="Comic Sans MS" w:hAnsi="Comic Sans MS"/>
         </w:rPr>
         <w:br w:type="page"/>
       </w:r>
       <w:r>
         <w:rPr>
-          <w:rFonts w:ascii="Comic Sans MS" w:hAnsi="Comic Sans MS"/>
+          <w:rFonts w:ascii="Fira Code" w:hAnsi="Fira Code" w:cs="Fira Code"/>
           <w:sz w:val="32"/>
           <w:szCs w:val="32"/>
         </w:rPr>
@@ -423,6 +397,108 @@
     <w:p>
       <w:pPr>
         <w:rPr>
+          <w:rFonts w:ascii="Fira Code" w:hAnsi="Fira Code" w:cs="Fira Code"/>
+          <w:sz w:val="24"/>
+          <w:szCs w:val="24"/>
+        </w:rPr>
+      </w:pPr>
+      <w:r>
+        <w:rPr>
+          <w:rFonts w:ascii="Fira Code" w:hAnsi="Fira Code" w:cs="Fira Code"/>
+          <w:sz w:val="24"/>
+          <w:szCs w:val="24"/>
+        </w:rPr>
+        <w:t>Написать программу на языке Java, выполняющую соответствующие варианту действия. Программа должна соответствовать следующим требованиям:</w:t>
+      </w:r>
+    </w:p>
+    <w:p>
+      <w:pPr>
+        <w:rPr>
+          <w:rFonts w:ascii="Fira Code" w:hAnsi="Fira Code" w:cs="Fira Code"/>
+          <w:sz w:val="24"/>
+          <w:szCs w:val="24"/>
+        </w:rPr>
+      </w:pPr>
+      <w:r>
+        <w:rPr>
+          <w:rFonts w:ascii="Fira Code" w:hAnsi="Fira Code" w:cs="Fira Code"/>
+          <w:sz w:val="24"/>
+          <w:szCs w:val="24"/>
+        </w:rPr>
+        <w:t>Она должна быть упакована в исполняемый jar-архив.</w:t>
+      </w:r>
+    </w:p>
+    <w:p>
+      <w:pPr>
+        <w:rPr>
+          <w:rFonts w:ascii="Fira Code" w:hAnsi="Fira Code" w:cs="Fira Code"/>
+          <w:sz w:val="24"/>
+          <w:szCs w:val="24"/>
+        </w:rPr>
+      </w:pPr>
+      <w:r>
+        <w:rPr>
+          <w:rFonts w:ascii="Fira Code" w:hAnsi="Fira Code" w:cs="Fira Code"/>
+          <w:sz w:val="24"/>
+          <w:szCs w:val="24"/>
+        </w:rPr>
+        <w:t>Выражение должно вычисляться в соответствии с правилами вычисления математических выражений (должен соблюдаться порядок выполнения действий и т.д.).</w:t>
+      </w:r>
+    </w:p>
+    <w:p>
+      <w:pPr>
+        <w:rPr>
+          <w:rFonts w:ascii="Fira Code" w:hAnsi="Fira Code" w:cs="Fira Code"/>
+          <w:sz w:val="24"/>
+          <w:szCs w:val="24"/>
+        </w:rPr>
+      </w:pPr>
+      <w:r>
+        <w:rPr>
+          <w:rFonts w:ascii="Fira Code" w:hAnsi="Fira Code" w:cs="Fira Code"/>
+          <w:sz w:val="24"/>
+          <w:szCs w:val="24"/>
+        </w:rPr>
+        <w:t>Программа должна использовать математические функции из стандартной библиотеки Java.</w:t>
+      </w:r>
+    </w:p>
+    <w:p>
+      <w:pPr>
+        <w:rPr>
+          <w:rFonts w:ascii="Fira Code" w:hAnsi="Fira Code" w:cs="Fira Code"/>
+          <w:sz w:val="24"/>
+          <w:szCs w:val="24"/>
+        </w:rPr>
+      </w:pPr>
+      <w:r>
+        <w:rPr>
+          <w:rFonts w:ascii="Fira Code" w:hAnsi="Fira Code" w:cs="Fira Code"/>
+          <w:sz w:val="24"/>
+          <w:szCs w:val="24"/>
+        </w:rPr>
+        <w:t>Результат вычисления выражения должен быть выведен в стандартный поток вывода в заданном формате.</w:t>
+      </w:r>
+    </w:p>
+    <w:p>
+      <w:pPr>
+        <w:rPr>
+          <w:rFonts w:ascii="Fira Code" w:hAnsi="Fira Code" w:cs="Fira Code"/>
+          <w:sz w:val="24"/>
+          <w:szCs w:val="24"/>
+        </w:rPr>
+      </w:pPr>
+      <w:r>
+        <w:rPr>
+          <w:rFonts w:ascii="Fira Code" w:hAnsi="Fira Code" w:cs="Fira Code"/>
+          <w:sz w:val="24"/>
+          <w:szCs w:val="24"/>
+        </w:rPr>
+        <w:t>Выполнение программы необходимо продемонстрировать на сервере helios.</w:t>
+      </w:r>
+    </w:p>
+    <w:p>
+      <w:pPr>
+        <w:rPr>
           <w:rFonts w:ascii="Comic Sans MS" w:hAnsi="Comic Sans MS"/>
           <w:sz w:val="24"/>
           <w:szCs w:val="24"/>
@@ -431,108 +507,7 @@
       <w:r>
         <w:rPr>
           <w:rFonts w:ascii="Comic Sans MS" w:hAnsi="Comic Sans MS"/>
-          <w:sz w:val="24"/>
-          <w:szCs w:val="24"/>
-        </w:rPr>
-        <w:t>Написать программу на языке Java, выполняющую соответствующие варианту действия. Программа должна соответствовать следующим требованиям:</w:t>
-      </w:r>
-    </w:p>
-    <w:p>
-      <w:pPr>
-        <w:rPr>
-          <w:rFonts w:ascii="Comic Sans MS" w:hAnsi="Comic Sans MS"/>
-          <w:sz w:val="24"/>
-          <w:szCs w:val="24"/>
-        </w:rPr>
-      </w:pPr>
-      <w:r>
-        <w:rPr>
-          <w:rFonts w:ascii="Comic Sans MS" w:hAnsi="Comic Sans MS"/>
-          <w:sz w:val="24"/>
-          <w:szCs w:val="24"/>
-        </w:rPr>
-        <w:t>Она должна быть упакована в исполняемый jar-архив.</w:t>
-      </w:r>
-    </w:p>
-    <w:p>
-      <w:pPr>
-        <w:rPr>
-          <w:rFonts w:ascii="Comic Sans MS" w:hAnsi="Comic Sans MS"/>
-          <w:sz w:val="24"/>
-          <w:szCs w:val="24"/>
-        </w:rPr>
-      </w:pPr>
-      <w:r>
-        <w:rPr>
-          <w:rFonts w:ascii="Comic Sans MS" w:hAnsi="Comic Sans MS"/>
-          <w:sz w:val="24"/>
-          <w:szCs w:val="24"/>
-        </w:rPr>
-        <w:t>Выражение должно вычисляться в соответствии с правилами вычисления математических выражений (должен соблюдаться порядок выполнения действий и т.д.).</w:t>
-      </w:r>
-    </w:p>
-    <w:p>
-      <w:pPr>
-        <w:rPr>
-          <w:rFonts w:ascii="Comic Sans MS" w:hAnsi="Comic Sans MS"/>
-          <w:sz w:val="24"/>
-          <w:szCs w:val="24"/>
-        </w:rPr>
-      </w:pPr>
-      <w:r>
-        <w:rPr>
-          <w:rFonts w:ascii="Comic Sans MS" w:hAnsi="Comic Sans MS"/>
-          <w:sz w:val="24"/>
-          <w:szCs w:val="24"/>
-        </w:rPr>
-        <w:t>Программа должна использовать математические функции из стандартной библиотеки Java.</w:t>
-      </w:r>
-    </w:p>
-    <w:p>
-      <w:pPr>
-        <w:rPr>
-          <w:rFonts w:ascii="Comic Sans MS" w:hAnsi="Comic Sans MS"/>
-          <w:sz w:val="24"/>
-          <w:szCs w:val="24"/>
-        </w:rPr>
-      </w:pPr>
-      <w:r>
-        <w:rPr>
-          <w:rFonts w:ascii="Comic Sans MS" w:hAnsi="Comic Sans MS"/>
-          <w:sz w:val="24"/>
-          <w:szCs w:val="24"/>
-        </w:rPr>
-        <w:t>Результат вычисления выражения должен быть выведен в стандартный поток вывода в заданном формате.</w:t>
-      </w:r>
-    </w:p>
-    <w:p>
-      <w:pPr>
-        <w:rPr>
-          <w:rFonts w:ascii="Comic Sans MS" w:hAnsi="Comic Sans MS"/>
-          <w:sz w:val="24"/>
-          <w:szCs w:val="24"/>
-        </w:rPr>
-      </w:pPr>
-      <w:r>
-        <w:rPr>
-          <w:rFonts w:ascii="Comic Sans MS" w:hAnsi="Comic Sans MS"/>
-          <w:sz w:val="24"/>
-          <w:szCs w:val="24"/>
-        </w:rPr>
-        <w:t>Выполнение программы необходимо продемонстрировать на сервере helios.</w:t>
-      </w:r>
-    </w:p>
-    <w:p>
-      <w:pPr>
-        <w:rPr>
-          <w:rFonts w:ascii="Comic Sans MS" w:hAnsi="Comic Sans MS"/>
-          <w:sz w:val="24"/>
-          <w:szCs w:val="24"/>
-        </w:rPr>
-      </w:pPr>
-      <w:r>
-        <w:rPr>
-          <w:rFonts w:ascii="Comic Sans MS" w:hAnsi="Comic Sans MS"/>
+          <w:noProof/>
           <w:sz w:val="24"/>
           <w:szCs w:val="24"/>
         </w:rPr>
@@ -593,62 +568,52 @@
     <w:p>
       <w:pPr>
         <w:rPr>
-          <w:rFonts w:ascii="Comic Sans MS" w:hAnsi="Comic Sans MS"/>
+          <w:rFonts w:ascii="Fira Code" w:hAnsi="Fira Code" w:cs="Fira Code"/>
           <w:sz w:val="32"/>
           <w:szCs w:val="32"/>
-          <w:lang w:val="en-US"/>
-        </w:rPr>
-      </w:pPr>
-      <w:r>
-        <w:rPr>
-          <w:rFonts w:ascii="Comic Sans MS" w:hAnsi="Comic Sans MS"/>
+        </w:rPr>
+      </w:pPr>
+      <w:r>
+        <w:rPr>
+          <w:rFonts w:ascii="Fira Code" w:hAnsi="Fira Code" w:cs="Fira Code"/>
           <w:sz w:val="32"/>
           <w:szCs w:val="32"/>
         </w:rPr>
         <w:lastRenderedPageBreak/>
-        <w:t>Исходный код</w:t>
-      </w:r>
-      <w:r>
+        <w:t>Исходный код:</w:t>
+      </w:r>
+    </w:p>
+    <w:p>
+      <w:pPr>
         <w:rPr>
           <w:rFonts w:ascii="Comic Sans MS" w:hAnsi="Comic Sans MS"/>
-          <w:sz w:val="32"/>
-          <w:szCs w:val="32"/>
-          <w:lang w:val="en-US"/>
-        </w:rPr>
-        <w:t>:</w:t>
-      </w:r>
-    </w:p>
-    <w:p>
-      <w:pPr>
+          <w:sz w:val="24"/>
+          <w:szCs w:val="24"/>
+        </w:rPr>
+      </w:pPr>
+      <w:r>
+        <w:rPr>
+          <w:rFonts w:ascii="Fira Code" w:hAnsi="Fira Code" w:cs="Fira Code"/>
+          <w:sz w:val="24"/>
+          <w:szCs w:val="24"/>
+        </w:rPr>
+        <w:t>Р</w:t>
+      </w:r>
+      <w:r>
+        <w:rPr>
+          <w:rFonts w:ascii="Fira Code" w:hAnsi="Fira Code" w:cs="Fira Code"/>
+          <w:sz w:val="24"/>
+          <w:szCs w:val="24"/>
+        </w:rPr>
+        <w:t>епозиторий:</w:t>
+      </w:r>
+      <w:r>
         <w:rPr>
           <w:rFonts w:ascii="Comic Sans MS" w:hAnsi="Comic Sans MS"/>
           <w:sz w:val="24"/>
           <w:szCs w:val="24"/>
         </w:rPr>
-      </w:pPr>
-      <w:r>
-        <w:rPr>
-          <w:rFonts w:ascii="Comic Sans MS" w:hAnsi="Comic Sans MS"/>
-          <w:sz w:val="24"/>
-          <w:szCs w:val="24"/>
-        </w:rPr>
-        <w:t>Р</w:t>
-      </w:r>
-      <w:r>
-        <w:rPr>
-          <w:rFonts w:ascii="Comic Sans MS" w:hAnsi="Comic Sans MS"/>
-          <w:sz w:val="24"/>
-          <w:szCs w:val="24"/>
-        </w:rPr>
-        <w:t>епозиторий</w:t>
-      </w:r>
-      <w:r>
-        <w:rPr>
-          <w:rFonts w:ascii="Comic Sans MS" w:hAnsi="Comic Sans MS"/>
-          <w:sz w:val="24"/>
-          <w:szCs w:val="24"/>
-        </w:rPr>
-        <w:t xml:space="preserve">: </w:t>
+        <w:t xml:space="preserve"> </w:t>
       </w:r>
       <w:hyperlink r:id="rId6" w:history="1">
         <w:r>
@@ -1127,27 +1092,167 @@
           <w:szCs w:val="18"/>
           <w:lang w:val="en-US"/>
         </w:rPr>
-        <w:t xml:space="preserve">        for (int i = 0; i &lt; x.length; i++) {</w:t>
-      </w:r>
-    </w:p>
-    <w:p>
-      <w:pPr>
-        <w:spacing w:after="0" w:line="240" w:lineRule="auto"/>
-        <w:rPr>
-          <w:rFonts w:ascii="Fira Code" w:hAnsi="Fira Code" w:cs="Fira Code"/>
-          <w:sz w:val="18"/>
-          <w:szCs w:val="18"/>
-          <w:lang w:val="en-US"/>
-        </w:rPr>
-      </w:pPr>
-      <w:r>
-        <w:rPr>
-          <w:rFonts w:ascii="Fira Code" w:hAnsi="Fira Code" w:cs="Fira Code"/>
-          <w:sz w:val="18"/>
-          <w:szCs w:val="18"/>
-          <w:lang w:val="en-US"/>
-        </w:rPr>
-        <w:t xml:space="preserve">            x[i] = ThreadLocalRandom.current().nextDouble(-4.0,6.0);</w:t>
+        <w:t xml:space="preserve">        for (int </w:t>
+      </w:r>
+      <w:proofErr w:type="spellStart"/>
+      <w:r>
+        <w:rPr>
+          <w:rFonts w:ascii="Fira Code" w:hAnsi="Fira Code" w:cs="Fira Code"/>
+          <w:sz w:val="18"/>
+          <w:szCs w:val="18"/>
+          <w:lang w:val="en-US"/>
+        </w:rPr>
+        <w:t>i</w:t>
+      </w:r>
+      <w:proofErr w:type="spellEnd"/>
+      <w:r>
+        <w:rPr>
+          <w:rFonts w:ascii="Fira Code" w:hAnsi="Fira Code" w:cs="Fira Code"/>
+          <w:sz w:val="18"/>
+          <w:szCs w:val="18"/>
+          <w:lang w:val="en-US"/>
+        </w:rPr>
+        <w:t xml:space="preserve"> = 0; </w:t>
+      </w:r>
+      <w:proofErr w:type="spellStart"/>
+      <w:r>
+        <w:rPr>
+          <w:rFonts w:ascii="Fira Code" w:hAnsi="Fira Code" w:cs="Fira Code"/>
+          <w:sz w:val="18"/>
+          <w:szCs w:val="18"/>
+          <w:lang w:val="en-US"/>
+        </w:rPr>
+        <w:t>i</w:t>
+      </w:r>
+      <w:proofErr w:type="spellEnd"/>
+      <w:r>
+        <w:rPr>
+          <w:rFonts w:ascii="Fira Code" w:hAnsi="Fira Code" w:cs="Fira Code"/>
+          <w:sz w:val="18"/>
+          <w:szCs w:val="18"/>
+          <w:lang w:val="en-US"/>
+        </w:rPr>
+        <w:t xml:space="preserve"> &lt; </w:t>
+      </w:r>
+      <w:proofErr w:type="spellStart"/>
+      <w:r>
+        <w:rPr>
+          <w:rFonts w:ascii="Fira Code" w:hAnsi="Fira Code" w:cs="Fira Code"/>
+          <w:sz w:val="18"/>
+          <w:szCs w:val="18"/>
+          <w:lang w:val="en-US"/>
+        </w:rPr>
+        <w:t>x.length</w:t>
+      </w:r>
+      <w:proofErr w:type="spellEnd"/>
+      <w:r>
+        <w:rPr>
+          <w:rFonts w:ascii="Fira Code" w:hAnsi="Fira Code" w:cs="Fira Code"/>
+          <w:sz w:val="18"/>
+          <w:szCs w:val="18"/>
+          <w:lang w:val="en-US"/>
+        </w:rPr>
+        <w:t xml:space="preserve">; </w:t>
+      </w:r>
+      <w:proofErr w:type="spellStart"/>
+      <w:r>
+        <w:rPr>
+          <w:rFonts w:ascii="Fira Code" w:hAnsi="Fira Code" w:cs="Fira Code"/>
+          <w:sz w:val="18"/>
+          <w:szCs w:val="18"/>
+          <w:lang w:val="en-US"/>
+        </w:rPr>
+        <w:t>i</w:t>
+      </w:r>
+      <w:proofErr w:type="spellEnd"/>
+      <w:r>
+        <w:rPr>
+          <w:rFonts w:ascii="Fira Code" w:hAnsi="Fira Code" w:cs="Fira Code"/>
+          <w:sz w:val="18"/>
+          <w:szCs w:val="18"/>
+          <w:lang w:val="en-US"/>
+        </w:rPr>
+        <w:t>++) {</w:t>
+      </w:r>
+    </w:p>
+    <w:p>
+      <w:pPr>
+        <w:spacing w:after="0" w:line="240" w:lineRule="auto"/>
+        <w:rPr>
+          <w:rFonts w:ascii="Fira Code" w:hAnsi="Fira Code" w:cs="Fira Code"/>
+          <w:sz w:val="18"/>
+          <w:szCs w:val="18"/>
+          <w:lang w:val="en-US"/>
+        </w:rPr>
+      </w:pPr>
+      <w:r>
+        <w:rPr>
+          <w:rFonts w:ascii="Fira Code" w:hAnsi="Fira Code" w:cs="Fira Code"/>
+          <w:sz w:val="18"/>
+          <w:szCs w:val="18"/>
+          <w:lang w:val="en-US"/>
+        </w:rPr>
+        <w:t xml:space="preserve">            x[</w:t>
+      </w:r>
+      <w:proofErr w:type="spellStart"/>
+      <w:r>
+        <w:rPr>
+          <w:rFonts w:ascii="Fira Code" w:hAnsi="Fira Code" w:cs="Fira Code"/>
+          <w:sz w:val="18"/>
+          <w:szCs w:val="18"/>
+          <w:lang w:val="en-US"/>
+        </w:rPr>
+        <w:t>i</w:t>
+      </w:r>
+      <w:proofErr w:type="spellEnd"/>
+      <w:r>
+        <w:rPr>
+          <w:rFonts w:ascii="Fira Code" w:hAnsi="Fira Code" w:cs="Fira Code"/>
+          <w:sz w:val="18"/>
+          <w:szCs w:val="18"/>
+          <w:lang w:val="en-US"/>
+        </w:rPr>
+        <w:t xml:space="preserve">] = </w:t>
+      </w:r>
+      <w:proofErr w:type="spellStart"/>
+      <w:r>
+        <w:rPr>
+          <w:rFonts w:ascii="Fira Code" w:hAnsi="Fira Code" w:cs="Fira Code"/>
+          <w:sz w:val="18"/>
+          <w:szCs w:val="18"/>
+          <w:lang w:val="en-US"/>
+        </w:rPr>
+        <w:t>ThreadLocalRandom.current</w:t>
+      </w:r>
+      <w:proofErr w:type="spellEnd"/>
+      <w:r>
+        <w:rPr>
+          <w:rFonts w:ascii="Fira Code" w:hAnsi="Fira Code" w:cs="Fira Code"/>
+          <w:sz w:val="18"/>
+          <w:szCs w:val="18"/>
+          <w:lang w:val="en-US"/>
+        </w:rPr>
+        <w:t>().</w:t>
+      </w:r>
+      <w:proofErr w:type="spellStart"/>
+      <w:r>
+        <w:rPr>
+          <w:rFonts w:ascii="Fira Code" w:hAnsi="Fira Code" w:cs="Fira Code"/>
+          <w:sz w:val="18"/>
+          <w:szCs w:val="18"/>
+          <w:lang w:val="en-US"/>
+        </w:rPr>
+        <w:t>nextDouble</w:t>
+      </w:r>
+      <w:proofErr w:type="spellEnd"/>
+      <w:r>
+        <w:rPr>
+          <w:rFonts w:ascii="Fira Code" w:hAnsi="Fira Code" w:cs="Fira Code"/>
+          <w:sz w:val="18"/>
+          <w:szCs w:val="18"/>
+          <w:lang w:val="en-US"/>
+        </w:rPr>
+        <w:t>(-4.0,6.0);</w:t>
       </w:r>
     </w:p>
     <w:p>
@@ -1218,47 +1323,207 @@
           <w:szCs w:val="18"/>
           <w:lang w:val="en-US"/>
         </w:rPr>
-        <w:t xml:space="preserve">        double[][] arr = new double[9][17];</w:t>
-      </w:r>
-    </w:p>
-    <w:p>
-      <w:pPr>
-        <w:spacing w:after="0" w:line="240" w:lineRule="auto"/>
-        <w:rPr>
-          <w:rFonts w:ascii="Fira Code" w:hAnsi="Fira Code" w:cs="Fira Code"/>
-          <w:sz w:val="18"/>
-          <w:szCs w:val="18"/>
-          <w:lang w:val="en-US"/>
-        </w:rPr>
-      </w:pPr>
-      <w:r>
-        <w:rPr>
-          <w:rFonts w:ascii="Fira Code" w:hAnsi="Fira Code" w:cs="Fira Code"/>
-          <w:sz w:val="18"/>
-          <w:szCs w:val="18"/>
-          <w:lang w:val="en-US"/>
-        </w:rPr>
-        <w:t xml:space="preserve">        for (int i = 0; i &lt; arr.length; i++) {</w:t>
-      </w:r>
-    </w:p>
-    <w:p>
-      <w:pPr>
-        <w:spacing w:after="0" w:line="240" w:lineRule="auto"/>
-        <w:rPr>
-          <w:rFonts w:ascii="Fira Code" w:hAnsi="Fira Code" w:cs="Fira Code"/>
-          <w:sz w:val="18"/>
-          <w:szCs w:val="18"/>
-          <w:lang w:val="en-US"/>
-        </w:rPr>
-      </w:pPr>
-      <w:r>
-        <w:rPr>
-          <w:rFonts w:ascii="Fira Code" w:hAnsi="Fira Code" w:cs="Fira Code"/>
-          <w:sz w:val="18"/>
-          <w:szCs w:val="18"/>
-          <w:lang w:val="en-US"/>
-        </w:rPr>
-        <w:t xml:space="preserve">            for (int j = 0; j &lt; arr[i].length; j++) {</w:t>
+        <w:t xml:space="preserve">        double[][] </w:t>
+      </w:r>
+      <w:proofErr w:type="spellStart"/>
+      <w:r>
+        <w:rPr>
+          <w:rFonts w:ascii="Fira Code" w:hAnsi="Fira Code" w:cs="Fira Code"/>
+          <w:sz w:val="18"/>
+          <w:szCs w:val="18"/>
+          <w:lang w:val="en-US"/>
+        </w:rPr>
+        <w:t>arr</w:t>
+      </w:r>
+      <w:proofErr w:type="spellEnd"/>
+      <w:r>
+        <w:rPr>
+          <w:rFonts w:ascii="Fira Code" w:hAnsi="Fira Code" w:cs="Fira Code"/>
+          <w:sz w:val="18"/>
+          <w:szCs w:val="18"/>
+          <w:lang w:val="en-US"/>
+        </w:rPr>
+        <w:t xml:space="preserve"> = new double[9][17];</w:t>
+      </w:r>
+    </w:p>
+    <w:p>
+      <w:pPr>
+        <w:spacing w:after="0" w:line="240" w:lineRule="auto"/>
+        <w:rPr>
+          <w:rFonts w:ascii="Fira Code" w:hAnsi="Fira Code" w:cs="Fira Code"/>
+          <w:sz w:val="18"/>
+          <w:szCs w:val="18"/>
+          <w:lang w:val="en-US"/>
+        </w:rPr>
+      </w:pPr>
+      <w:r>
+        <w:rPr>
+          <w:rFonts w:ascii="Fira Code" w:hAnsi="Fira Code" w:cs="Fira Code"/>
+          <w:sz w:val="18"/>
+          <w:szCs w:val="18"/>
+          <w:lang w:val="en-US"/>
+        </w:rPr>
+        <w:t xml:space="preserve">        for (int </w:t>
+      </w:r>
+      <w:proofErr w:type="spellStart"/>
+      <w:r>
+        <w:rPr>
+          <w:rFonts w:ascii="Fira Code" w:hAnsi="Fira Code" w:cs="Fira Code"/>
+          <w:sz w:val="18"/>
+          <w:szCs w:val="18"/>
+          <w:lang w:val="en-US"/>
+        </w:rPr>
+        <w:t>i</w:t>
+      </w:r>
+      <w:proofErr w:type="spellEnd"/>
+      <w:r>
+        <w:rPr>
+          <w:rFonts w:ascii="Fira Code" w:hAnsi="Fira Code" w:cs="Fira Code"/>
+          <w:sz w:val="18"/>
+          <w:szCs w:val="18"/>
+          <w:lang w:val="en-US"/>
+        </w:rPr>
+        <w:t xml:space="preserve"> = 0; </w:t>
+      </w:r>
+      <w:proofErr w:type="spellStart"/>
+      <w:r>
+        <w:rPr>
+          <w:rFonts w:ascii="Fira Code" w:hAnsi="Fira Code" w:cs="Fira Code"/>
+          <w:sz w:val="18"/>
+          <w:szCs w:val="18"/>
+          <w:lang w:val="en-US"/>
+        </w:rPr>
+        <w:t>i</w:t>
+      </w:r>
+      <w:proofErr w:type="spellEnd"/>
+      <w:r>
+        <w:rPr>
+          <w:rFonts w:ascii="Fira Code" w:hAnsi="Fira Code" w:cs="Fira Code"/>
+          <w:sz w:val="18"/>
+          <w:szCs w:val="18"/>
+          <w:lang w:val="en-US"/>
+        </w:rPr>
+        <w:t xml:space="preserve"> &lt; </w:t>
+      </w:r>
+      <w:proofErr w:type="spellStart"/>
+      <w:r>
+        <w:rPr>
+          <w:rFonts w:ascii="Fira Code" w:hAnsi="Fira Code" w:cs="Fira Code"/>
+          <w:sz w:val="18"/>
+          <w:szCs w:val="18"/>
+          <w:lang w:val="en-US"/>
+        </w:rPr>
+        <w:t>arr.length</w:t>
+      </w:r>
+      <w:proofErr w:type="spellEnd"/>
+      <w:r>
+        <w:rPr>
+          <w:rFonts w:ascii="Fira Code" w:hAnsi="Fira Code" w:cs="Fira Code"/>
+          <w:sz w:val="18"/>
+          <w:szCs w:val="18"/>
+          <w:lang w:val="en-US"/>
+        </w:rPr>
+        <w:t xml:space="preserve">; </w:t>
+      </w:r>
+      <w:proofErr w:type="spellStart"/>
+      <w:r>
+        <w:rPr>
+          <w:rFonts w:ascii="Fira Code" w:hAnsi="Fira Code" w:cs="Fira Code"/>
+          <w:sz w:val="18"/>
+          <w:szCs w:val="18"/>
+          <w:lang w:val="en-US"/>
+        </w:rPr>
+        <w:t>i</w:t>
+      </w:r>
+      <w:proofErr w:type="spellEnd"/>
+      <w:r>
+        <w:rPr>
+          <w:rFonts w:ascii="Fira Code" w:hAnsi="Fira Code" w:cs="Fira Code"/>
+          <w:sz w:val="18"/>
+          <w:szCs w:val="18"/>
+          <w:lang w:val="en-US"/>
+        </w:rPr>
+        <w:t>++) {</w:t>
+      </w:r>
+    </w:p>
+    <w:p>
+      <w:pPr>
+        <w:spacing w:after="0" w:line="240" w:lineRule="auto"/>
+        <w:rPr>
+          <w:rFonts w:ascii="Fira Code" w:hAnsi="Fira Code" w:cs="Fira Code"/>
+          <w:sz w:val="18"/>
+          <w:szCs w:val="18"/>
+          <w:lang w:val="en-US"/>
+        </w:rPr>
+      </w:pPr>
+      <w:r>
+        <w:rPr>
+          <w:rFonts w:ascii="Fira Code" w:hAnsi="Fira Code" w:cs="Fira Code"/>
+          <w:sz w:val="18"/>
+          <w:szCs w:val="18"/>
+          <w:lang w:val="en-US"/>
+        </w:rPr>
+        <w:t xml:space="preserve">            for (int j = 0; j &lt; </w:t>
+      </w:r>
+      <w:proofErr w:type="spellStart"/>
+      <w:r>
+        <w:rPr>
+          <w:rFonts w:ascii="Fira Code" w:hAnsi="Fira Code" w:cs="Fira Code"/>
+          <w:sz w:val="18"/>
+          <w:szCs w:val="18"/>
+          <w:lang w:val="en-US"/>
+        </w:rPr>
+        <w:t>arr</w:t>
+      </w:r>
+      <w:proofErr w:type="spellEnd"/>
+      <w:r>
+        <w:rPr>
+          <w:rFonts w:ascii="Fira Code" w:hAnsi="Fira Code" w:cs="Fira Code"/>
+          <w:sz w:val="18"/>
+          <w:szCs w:val="18"/>
+          <w:lang w:val="en-US"/>
+        </w:rPr>
+        <w:t>[</w:t>
+      </w:r>
+      <w:proofErr w:type="spellStart"/>
+      <w:r>
+        <w:rPr>
+          <w:rFonts w:ascii="Fira Code" w:hAnsi="Fira Code" w:cs="Fira Code"/>
+          <w:sz w:val="18"/>
+          <w:szCs w:val="18"/>
+          <w:lang w:val="en-US"/>
+        </w:rPr>
+        <w:t>i</w:t>
+      </w:r>
+      <w:proofErr w:type="spellEnd"/>
+      <w:r>
+        <w:rPr>
+          <w:rFonts w:ascii="Fira Code" w:hAnsi="Fira Code" w:cs="Fira Code"/>
+          <w:sz w:val="18"/>
+          <w:szCs w:val="18"/>
+          <w:lang w:val="en-US"/>
+        </w:rPr>
+        <w:t xml:space="preserve">].length; </w:t>
+      </w:r>
+      <w:proofErr w:type="spellStart"/>
+      <w:r>
+        <w:rPr>
+          <w:rFonts w:ascii="Fira Code" w:hAnsi="Fira Code" w:cs="Fira Code"/>
+          <w:sz w:val="18"/>
+          <w:szCs w:val="18"/>
+          <w:lang w:val="en-US"/>
+        </w:rPr>
+        <w:t>j++</w:t>
+      </w:r>
+      <w:proofErr w:type="spellEnd"/>
+      <w:r>
+        <w:rPr>
+          <w:rFonts w:ascii="Fira Code" w:hAnsi="Fira Code" w:cs="Fira Code"/>
+          <w:sz w:val="18"/>
+          <w:szCs w:val="18"/>
+          <w:lang w:val="en-US"/>
+        </w:rPr>
+        <w:t>) {</w:t>
       </w:r>
     </w:p>
     <w:p>
@@ -1318,7 +1583,27 @@
           <w:szCs w:val="18"/>
           <w:lang w:val="en-US"/>
         </w:rPr>
-        <w:t xml:space="preserve">                switch (c[i])</w:t>
+        <w:t xml:space="preserve">                switch (c[</w:t>
+      </w:r>
+      <w:proofErr w:type="spellStart"/>
+      <w:r>
+        <w:rPr>
+          <w:rFonts w:ascii="Fira Code" w:hAnsi="Fira Code" w:cs="Fira Code"/>
+          <w:sz w:val="18"/>
+          <w:szCs w:val="18"/>
+          <w:lang w:val="en-US"/>
+        </w:rPr>
+        <w:t>i</w:t>
+      </w:r>
+      <w:proofErr w:type="spellEnd"/>
+      <w:r>
+        <w:rPr>
+          <w:rFonts w:ascii="Fira Code" w:hAnsi="Fira Code" w:cs="Fira Code"/>
+          <w:sz w:val="18"/>
+          <w:szCs w:val="18"/>
+          <w:lang w:val="en-US"/>
+        </w:rPr>
+        <w:t>])</w:t>
       </w:r>
     </w:p>
     <w:p>
@@ -1398,8 +1683,39 @@
           <w:szCs w:val="18"/>
           <w:lang w:val="en-US"/>
         </w:rPr>
-        <w:t xml:space="preserve">                        // a - числитель, b - знаменатель</w:t>
-      </w:r>
+        <w:t xml:space="preserve">                        // a - </w:t>
+      </w:r>
+      <w:proofErr w:type="spellStart"/>
+      <w:r>
+        <w:rPr>
+          <w:rFonts w:ascii="Fira Code" w:hAnsi="Fira Code" w:cs="Fira Code"/>
+          <w:sz w:val="18"/>
+          <w:szCs w:val="18"/>
+          <w:lang w:val="en-US"/>
+        </w:rPr>
+        <w:t>числитель</w:t>
+      </w:r>
+      <w:proofErr w:type="spellEnd"/>
+      <w:r>
+        <w:rPr>
+          <w:rFonts w:ascii="Fira Code" w:hAnsi="Fira Code" w:cs="Fira Code"/>
+          <w:sz w:val="18"/>
+          <w:szCs w:val="18"/>
+          <w:lang w:val="en-US"/>
+        </w:rPr>
+        <w:t xml:space="preserve">, b - </w:t>
+      </w:r>
+      <w:proofErr w:type="spellStart"/>
+      <w:r>
+        <w:rPr>
+          <w:rFonts w:ascii="Fira Code" w:hAnsi="Fira Code" w:cs="Fira Code"/>
+          <w:sz w:val="18"/>
+          <w:szCs w:val="18"/>
+          <w:lang w:val="en-US"/>
+        </w:rPr>
+        <w:t>знаменатель</w:t>
+      </w:r>
+      <w:proofErr w:type="spellEnd"/>
     </w:p>
     <w:p>
       <w:pPr>
@@ -1438,27 +1754,87 @@
           <w:szCs w:val="18"/>
           <w:lang w:val="en-US"/>
         </w:rPr>
-        <w:t xml:space="preserve">                        double sa = Math.pow(X, sa1); // 2</w:t>
-      </w:r>
-    </w:p>
-    <w:p>
-      <w:pPr>
-        <w:spacing w:after="0" w:line="240" w:lineRule="auto"/>
-        <w:rPr>
-          <w:rFonts w:ascii="Fira Code" w:hAnsi="Fira Code" w:cs="Fira Code"/>
-          <w:sz w:val="18"/>
-          <w:szCs w:val="18"/>
-          <w:lang w:val="en-US"/>
-        </w:rPr>
-      </w:pPr>
-      <w:r>
-        <w:rPr>
-          <w:rFonts w:ascii="Fira Code" w:hAnsi="Fira Code" w:cs="Fira Code"/>
-          <w:sz w:val="18"/>
-          <w:szCs w:val="18"/>
-          <w:lang w:val="en-US"/>
-        </w:rPr>
-        <w:t xml:space="preserve">                        double sb = (1.0 / 2.0) - Math.tan(X); // 3</w:t>
+        <w:t xml:space="preserve">                        double </w:t>
+      </w:r>
+      <w:proofErr w:type="spellStart"/>
+      <w:r>
+        <w:rPr>
+          <w:rFonts w:ascii="Fira Code" w:hAnsi="Fira Code" w:cs="Fira Code"/>
+          <w:sz w:val="18"/>
+          <w:szCs w:val="18"/>
+          <w:lang w:val="en-US"/>
+        </w:rPr>
+        <w:t>sa</w:t>
+      </w:r>
+      <w:proofErr w:type="spellEnd"/>
+      <w:r>
+        <w:rPr>
+          <w:rFonts w:ascii="Fira Code" w:hAnsi="Fira Code" w:cs="Fira Code"/>
+          <w:sz w:val="18"/>
+          <w:szCs w:val="18"/>
+          <w:lang w:val="en-US"/>
+        </w:rPr>
+        <w:t xml:space="preserve"> = </w:t>
+      </w:r>
+      <w:proofErr w:type="spellStart"/>
+      <w:r>
+        <w:rPr>
+          <w:rFonts w:ascii="Fira Code" w:hAnsi="Fira Code" w:cs="Fira Code"/>
+          <w:sz w:val="18"/>
+          <w:szCs w:val="18"/>
+          <w:lang w:val="en-US"/>
+        </w:rPr>
+        <w:t>Math.pow</w:t>
+      </w:r>
+      <w:proofErr w:type="spellEnd"/>
+      <w:r>
+        <w:rPr>
+          <w:rFonts w:ascii="Fira Code" w:hAnsi="Fira Code" w:cs="Fira Code"/>
+          <w:sz w:val="18"/>
+          <w:szCs w:val="18"/>
+          <w:lang w:val="en-US"/>
+        </w:rPr>
+        <w:t>(X, sa1); // 2</w:t>
+      </w:r>
+    </w:p>
+    <w:p>
+      <w:pPr>
+        <w:spacing w:after="0" w:line="240" w:lineRule="auto"/>
+        <w:rPr>
+          <w:rFonts w:ascii="Fira Code" w:hAnsi="Fira Code" w:cs="Fira Code"/>
+          <w:sz w:val="18"/>
+          <w:szCs w:val="18"/>
+          <w:lang w:val="en-US"/>
+        </w:rPr>
+      </w:pPr>
+      <w:r>
+        <w:rPr>
+          <w:rFonts w:ascii="Fira Code" w:hAnsi="Fira Code" w:cs="Fira Code"/>
+          <w:sz w:val="18"/>
+          <w:szCs w:val="18"/>
+          <w:lang w:val="en-US"/>
+        </w:rPr>
+        <w:t xml:space="preserve">                        double sb = (1.0 / 2.0) - </w:t>
+      </w:r>
+      <w:proofErr w:type="spellStart"/>
+      <w:r>
+        <w:rPr>
+          <w:rFonts w:ascii="Fira Code" w:hAnsi="Fira Code" w:cs="Fira Code"/>
+          <w:sz w:val="18"/>
+          <w:szCs w:val="18"/>
+          <w:lang w:val="en-US"/>
+        </w:rPr>
+        <w:t>Math.tan</w:t>
+      </w:r>
+      <w:proofErr w:type="spellEnd"/>
+      <w:r>
+        <w:rPr>
+          <w:rFonts w:ascii="Fira Code" w:hAnsi="Fira Code" w:cs="Fira Code"/>
+          <w:sz w:val="18"/>
+          <w:szCs w:val="18"/>
+          <w:lang w:val="en-US"/>
+        </w:rPr>
+        <w:t>(X); // 3</w:t>
       </w:r>
     </w:p>
     <w:p>
@@ -1504,6 +1880,7 @@
         </w:rPr>
         <w:t xml:space="preserve"> = </w:t>
       </w:r>
+      <w:proofErr w:type="spellStart"/>
       <w:r>
         <w:rPr>
           <w:rFonts w:ascii="Fira Code" w:hAnsi="Fira Code" w:cs="Fira Code"/>
@@ -1513,6 +1890,7 @@
         </w:rPr>
         <w:t>sa</w:t>
       </w:r>
+      <w:proofErr w:type="spellEnd"/>
       <w:r>
         <w:rPr>
           <w:rFonts w:ascii="Fira Code" w:hAnsi="Fira Code" w:cs="Fira Code"/>
@@ -1582,78 +1960,209 @@
           <w:szCs w:val="18"/>
           <w:lang w:val="en-US"/>
         </w:rPr>
-        <w:t>double a1 = Math.pow((2.0 / 3.0)*X,3); // 5</w:t>
-      </w:r>
-    </w:p>
-    <w:p>
-      <w:pPr>
-        <w:spacing w:after="0" w:line="240" w:lineRule="auto"/>
-        <w:rPr>
-          <w:rFonts w:ascii="Fira Code" w:hAnsi="Fira Code" w:cs="Fira Code"/>
-          <w:sz w:val="18"/>
-          <w:szCs w:val="18"/>
-          <w:lang w:val="en-US"/>
-        </w:rPr>
-      </w:pPr>
-      <w:r>
-        <w:rPr>
-          <w:rFonts w:ascii="Fira Code" w:hAnsi="Fira Code" w:cs="Fira Code"/>
-          <w:sz w:val="18"/>
-          <w:szCs w:val="18"/>
-          <w:lang w:val="en-US"/>
-        </w:rPr>
-        <w:t xml:space="preserve">                        double a = Math.pow(a1, s); // 6</w:t>
-      </w:r>
-    </w:p>
-    <w:p>
-      <w:pPr>
-        <w:spacing w:after="0" w:line="240" w:lineRule="auto"/>
-        <w:rPr>
-          <w:rFonts w:ascii="Fira Code" w:hAnsi="Fira Code" w:cs="Fira Code"/>
-          <w:sz w:val="18"/>
-          <w:szCs w:val="18"/>
-          <w:lang w:val="en-US"/>
-        </w:rPr>
-      </w:pPr>
-      <w:r>
-        <w:rPr>
-          <w:rFonts w:ascii="Fira Code" w:hAnsi="Fira Code" w:cs="Fira Code"/>
-          <w:sz w:val="18"/>
-          <w:szCs w:val="18"/>
-          <w:lang w:val="en-US"/>
-        </w:rPr>
-        <w:t xml:space="preserve">                        // основной числитель подсчитан</w:t>
-      </w:r>
-    </w:p>
-    <w:p>
-      <w:pPr>
-        <w:spacing w:after="0" w:line="240" w:lineRule="auto"/>
-        <w:rPr>
-          <w:rFonts w:ascii="Fira Code" w:hAnsi="Fira Code" w:cs="Fira Code"/>
-          <w:sz w:val="18"/>
-          <w:szCs w:val="18"/>
-          <w:lang w:val="en-US"/>
-        </w:rPr>
-      </w:pPr>
-    </w:p>
-    <w:p>
-      <w:pPr>
-        <w:spacing w:after="0" w:line="240" w:lineRule="auto"/>
-        <w:rPr>
-          <w:rFonts w:ascii="Fira Code" w:hAnsi="Fira Code" w:cs="Fira Code"/>
-          <w:sz w:val="18"/>
-          <w:szCs w:val="18"/>
-          <w:lang w:val="en-US"/>
-        </w:rPr>
-      </w:pPr>
-      <w:r>
-        <w:rPr>
-          <w:rFonts w:ascii="Fira Code" w:hAnsi="Fira Code" w:cs="Fira Code"/>
-          <w:sz w:val="18"/>
-          <w:szCs w:val="18"/>
-          <w:lang w:val="en-US"/>
-        </w:rPr>
-        <w:t xml:space="preserve">                        double b1a = Math.asin((((X + 1) / 1) * Math.E) + 1); // 7 // IDE: '(X + 1) / 1' can be replaced with '(X + 1)'</w:t>
+        <w:t xml:space="preserve">double a1 = </w:t>
+      </w:r>
+      <w:proofErr w:type="spellStart"/>
+      <w:r>
+        <w:rPr>
+          <w:rFonts w:ascii="Fira Code" w:hAnsi="Fira Code" w:cs="Fira Code"/>
+          <w:sz w:val="18"/>
+          <w:szCs w:val="18"/>
+          <w:lang w:val="en-US"/>
+        </w:rPr>
+        <w:t>Math.pow</w:t>
+      </w:r>
+      <w:proofErr w:type="spellEnd"/>
+      <w:r>
+        <w:rPr>
+          <w:rFonts w:ascii="Fira Code" w:hAnsi="Fira Code" w:cs="Fira Code"/>
+          <w:sz w:val="18"/>
+          <w:szCs w:val="18"/>
+          <w:lang w:val="en-US"/>
+        </w:rPr>
+        <w:t>((2.0 / 3.0)*X,3); // 5</w:t>
+      </w:r>
+    </w:p>
+    <w:p>
+      <w:pPr>
+        <w:spacing w:after="0" w:line="240" w:lineRule="auto"/>
+        <w:rPr>
+          <w:rFonts w:ascii="Fira Code" w:hAnsi="Fira Code" w:cs="Fira Code"/>
+          <w:sz w:val="18"/>
+          <w:szCs w:val="18"/>
+          <w:lang w:val="en-US"/>
+        </w:rPr>
+      </w:pPr>
+      <w:r>
+        <w:rPr>
+          <w:rFonts w:ascii="Fira Code" w:hAnsi="Fira Code" w:cs="Fira Code"/>
+          <w:sz w:val="18"/>
+          <w:szCs w:val="18"/>
+          <w:lang w:val="en-US"/>
+        </w:rPr>
+        <w:t xml:space="preserve">                        double a = </w:t>
+      </w:r>
+      <w:proofErr w:type="spellStart"/>
+      <w:r>
+        <w:rPr>
+          <w:rFonts w:ascii="Fira Code" w:hAnsi="Fira Code" w:cs="Fira Code"/>
+          <w:sz w:val="18"/>
+          <w:szCs w:val="18"/>
+          <w:lang w:val="en-US"/>
+        </w:rPr>
+        <w:t>Math.pow</w:t>
+      </w:r>
+      <w:proofErr w:type="spellEnd"/>
+      <w:r>
+        <w:rPr>
+          <w:rFonts w:ascii="Fira Code" w:hAnsi="Fira Code" w:cs="Fira Code"/>
+          <w:sz w:val="18"/>
+          <w:szCs w:val="18"/>
+          <w:lang w:val="en-US"/>
+        </w:rPr>
+        <w:t>(a1, s); // 6</w:t>
+      </w:r>
+    </w:p>
+    <w:p>
+      <w:pPr>
+        <w:spacing w:after="0" w:line="240" w:lineRule="auto"/>
+        <w:rPr>
+          <w:rFonts w:ascii="Fira Code" w:hAnsi="Fira Code" w:cs="Fira Code"/>
+          <w:sz w:val="18"/>
+          <w:szCs w:val="18"/>
+          <w:lang w:val="en-US"/>
+        </w:rPr>
+      </w:pPr>
+      <w:r>
+        <w:rPr>
+          <w:rFonts w:ascii="Fira Code" w:hAnsi="Fira Code" w:cs="Fira Code"/>
+          <w:sz w:val="18"/>
+          <w:szCs w:val="18"/>
+          <w:lang w:val="en-US"/>
+        </w:rPr>
+        <w:t xml:space="preserve">                        // </w:t>
+      </w:r>
+      <w:proofErr w:type="spellStart"/>
+      <w:r>
+        <w:rPr>
+          <w:rFonts w:ascii="Fira Code" w:hAnsi="Fira Code" w:cs="Fira Code"/>
+          <w:sz w:val="18"/>
+          <w:szCs w:val="18"/>
+          <w:lang w:val="en-US"/>
+        </w:rPr>
+        <w:t>основной</w:t>
+      </w:r>
+      <w:proofErr w:type="spellEnd"/>
+      <w:r>
+        <w:rPr>
+          <w:rFonts w:ascii="Fira Code" w:hAnsi="Fira Code" w:cs="Fira Code"/>
+          <w:sz w:val="18"/>
+          <w:szCs w:val="18"/>
+          <w:lang w:val="en-US"/>
+        </w:rPr>
+        <w:t xml:space="preserve"> </w:t>
+      </w:r>
+      <w:proofErr w:type="spellStart"/>
+      <w:r>
+        <w:rPr>
+          <w:rFonts w:ascii="Fira Code" w:hAnsi="Fira Code" w:cs="Fira Code"/>
+          <w:sz w:val="18"/>
+          <w:szCs w:val="18"/>
+          <w:lang w:val="en-US"/>
+        </w:rPr>
+        <w:t>числитель</w:t>
+      </w:r>
+      <w:proofErr w:type="spellEnd"/>
+      <w:r>
+        <w:rPr>
+          <w:rFonts w:ascii="Fira Code" w:hAnsi="Fira Code" w:cs="Fira Code"/>
+          <w:sz w:val="18"/>
+          <w:szCs w:val="18"/>
+          <w:lang w:val="en-US"/>
+        </w:rPr>
+        <w:t xml:space="preserve"> </w:t>
+      </w:r>
+      <w:proofErr w:type="spellStart"/>
+      <w:r>
+        <w:rPr>
+          <w:rFonts w:ascii="Fira Code" w:hAnsi="Fira Code" w:cs="Fira Code"/>
+          <w:sz w:val="18"/>
+          <w:szCs w:val="18"/>
+          <w:lang w:val="en-US"/>
+        </w:rPr>
+        <w:t>подсчитан</w:t>
+      </w:r>
+      <w:proofErr w:type="spellEnd"/>
+    </w:p>
+    <w:p>
+      <w:pPr>
+        <w:spacing w:after="0" w:line="240" w:lineRule="auto"/>
+        <w:rPr>
+          <w:rFonts w:ascii="Fira Code" w:hAnsi="Fira Code" w:cs="Fira Code"/>
+          <w:sz w:val="18"/>
+          <w:szCs w:val="18"/>
+          <w:lang w:val="en-US"/>
+        </w:rPr>
+      </w:pPr>
+    </w:p>
+    <w:p>
+      <w:pPr>
+        <w:spacing w:after="0" w:line="240" w:lineRule="auto"/>
+        <w:rPr>
+          <w:rFonts w:ascii="Fira Code" w:hAnsi="Fira Code" w:cs="Fira Code"/>
+          <w:sz w:val="18"/>
+          <w:szCs w:val="18"/>
+          <w:lang w:val="en-US"/>
+        </w:rPr>
+      </w:pPr>
+      <w:r>
+        <w:rPr>
+          <w:rFonts w:ascii="Fira Code" w:hAnsi="Fira Code" w:cs="Fira Code"/>
+          <w:sz w:val="18"/>
+          <w:szCs w:val="18"/>
+          <w:lang w:val="en-US"/>
+        </w:rPr>
+        <w:t xml:space="preserve">                        double b1a = </w:t>
+      </w:r>
+      <w:proofErr w:type="spellStart"/>
+      <w:r>
+        <w:rPr>
+          <w:rFonts w:ascii="Fira Code" w:hAnsi="Fira Code" w:cs="Fira Code"/>
+          <w:sz w:val="18"/>
+          <w:szCs w:val="18"/>
+          <w:lang w:val="en-US"/>
+        </w:rPr>
+        <w:t>Math.asin</w:t>
+      </w:r>
+      <w:proofErr w:type="spellEnd"/>
+      <w:r>
+        <w:rPr>
+          <w:rFonts w:ascii="Fira Code" w:hAnsi="Fira Code" w:cs="Fira Code"/>
+          <w:sz w:val="18"/>
+          <w:szCs w:val="18"/>
+          <w:lang w:val="en-US"/>
+        </w:rPr>
+        <w:t xml:space="preserve">((((X + 1) / 1) * </w:t>
+      </w:r>
+      <w:proofErr w:type="spellStart"/>
+      <w:r>
+        <w:rPr>
+          <w:rFonts w:ascii="Fira Code" w:hAnsi="Fira Code" w:cs="Fira Code"/>
+          <w:sz w:val="18"/>
+          <w:szCs w:val="18"/>
+          <w:lang w:val="en-US"/>
+        </w:rPr>
+        <w:t>Math.E</w:t>
+      </w:r>
+      <w:proofErr w:type="spellEnd"/>
+      <w:r>
+        <w:rPr>
+          <w:rFonts w:ascii="Fira Code" w:hAnsi="Fira Code" w:cs="Fira Code"/>
+          <w:sz w:val="18"/>
+          <w:szCs w:val="18"/>
+          <w:lang w:val="en-US"/>
+        </w:rPr>
+        <w:t>) + 1); // 7 // IDE: '(X + 1) / 1' can be replaced with '(X + 1)'</w:t>
       </w:r>
     </w:p>
     <w:p>
@@ -1794,7 +2303,27 @@
           <w:szCs w:val="18"/>
           <w:lang w:val="en-US"/>
         </w:rPr>
-        <w:t>double b1 = Math.pow(b1a / b1b,2); // 9</w:t>
+        <w:t xml:space="preserve">double b1 = </w:t>
+      </w:r>
+      <w:proofErr w:type="spellStart"/>
+      <w:r>
+        <w:rPr>
+          <w:rFonts w:ascii="Fira Code" w:hAnsi="Fira Code" w:cs="Fira Code"/>
+          <w:sz w:val="18"/>
+          <w:szCs w:val="18"/>
+          <w:lang w:val="en-US"/>
+        </w:rPr>
+        <w:t>Math.pow</w:t>
+      </w:r>
+      <w:proofErr w:type="spellEnd"/>
+      <w:r>
+        <w:rPr>
+          <w:rFonts w:ascii="Fira Code" w:hAnsi="Fira Code" w:cs="Fira Code"/>
+          <w:sz w:val="18"/>
+          <w:szCs w:val="18"/>
+          <w:lang w:val="en-US"/>
+        </w:rPr>
+        <w:t>(b1a / b1b,2); // 9</w:t>
       </w:r>
     </w:p>
     <w:p>
@@ -1911,7 +2440,27 @@
           <w:szCs w:val="18"/>
           <w:lang w:val="en-US"/>
         </w:rPr>
-        <w:t>result = Math.pow(a / b,2); // 11</w:t>
+        <w:t xml:space="preserve">result = </w:t>
+      </w:r>
+      <w:proofErr w:type="spellStart"/>
+      <w:r>
+        <w:rPr>
+          <w:rFonts w:ascii="Fira Code" w:hAnsi="Fira Code" w:cs="Fira Code"/>
+          <w:sz w:val="18"/>
+          <w:szCs w:val="18"/>
+          <w:lang w:val="en-US"/>
+        </w:rPr>
+        <w:t>Math.pow</w:t>
+      </w:r>
+      <w:proofErr w:type="spellEnd"/>
+      <w:r>
+        <w:rPr>
+          <w:rFonts w:ascii="Fira Code" w:hAnsi="Fira Code" w:cs="Fira Code"/>
+          <w:sz w:val="18"/>
+          <w:szCs w:val="18"/>
+          <w:lang w:val="en-US"/>
+        </w:rPr>
+        <w:t>(a / b,2); // 11</w:t>
       </w:r>
     </w:p>
     <w:p>
@@ -1957,6 +2506,7 @@
         </w:rPr>
         <w:t>[</w:t>
       </w:r>
+      <w:proofErr w:type="spellStart"/>
       <w:r>
         <w:rPr>
           <w:rFonts w:ascii="Fira Code" w:hAnsi="Fira Code" w:cs="Fira Code"/>
@@ -1966,6 +2516,7 @@
         </w:rPr>
         <w:t>i</w:t>
       </w:r>
+      <w:proofErr w:type="spellEnd"/>
       <w:r>
         <w:rPr>
           <w:rFonts w:ascii="Fira Code" w:hAnsi="Fira Code" w:cs="Fira Code"/>
@@ -1974,6 +2525,7 @@
         </w:rPr>
         <w:t xml:space="preserve">] == 12 подсчитан (спойлер, там скорее всего везде </w:t>
       </w:r>
+      <w:proofErr w:type="spellStart"/>
       <w:r>
         <w:rPr>
           <w:rFonts w:ascii="Fira Code" w:hAnsi="Fira Code" w:cs="Fira Code"/>
@@ -1983,6 +2535,7 @@
         </w:rPr>
         <w:t>NaN</w:t>
       </w:r>
+      <w:proofErr w:type="spellEnd"/>
       <w:r>
         <w:rPr>
           <w:rFonts w:ascii="Fira Code" w:hAnsi="Fira Code" w:cs="Fira Code"/>
@@ -2138,7 +2691,67 @@
           <w:szCs w:val="18"/>
           <w:lang w:val="en-US"/>
         </w:rPr>
-        <w:t xml:space="preserve">                        result = Math.sin(Math.cbrt(Math.sin(X)));</w:t>
+        <w:t xml:space="preserve">                        result = </w:t>
+      </w:r>
+      <w:proofErr w:type="spellStart"/>
+      <w:r>
+        <w:rPr>
+          <w:rFonts w:ascii="Fira Code" w:hAnsi="Fira Code" w:cs="Fira Code"/>
+          <w:sz w:val="18"/>
+          <w:szCs w:val="18"/>
+          <w:lang w:val="en-US"/>
+        </w:rPr>
+        <w:t>Math.sin</w:t>
+      </w:r>
+      <w:proofErr w:type="spellEnd"/>
+      <w:r>
+        <w:rPr>
+          <w:rFonts w:ascii="Fira Code" w:hAnsi="Fira Code" w:cs="Fira Code"/>
+          <w:sz w:val="18"/>
+          <w:szCs w:val="18"/>
+          <w:lang w:val="en-US"/>
+        </w:rPr>
+        <w:t>(</w:t>
+      </w:r>
+      <w:proofErr w:type="spellStart"/>
+      <w:r>
+        <w:rPr>
+          <w:rFonts w:ascii="Fira Code" w:hAnsi="Fira Code" w:cs="Fira Code"/>
+          <w:sz w:val="18"/>
+          <w:szCs w:val="18"/>
+          <w:lang w:val="en-US"/>
+        </w:rPr>
+        <w:t>Math.cbrt</w:t>
+      </w:r>
+      <w:proofErr w:type="spellEnd"/>
+      <w:r>
+        <w:rPr>
+          <w:rFonts w:ascii="Fira Code" w:hAnsi="Fira Code" w:cs="Fira Code"/>
+          <w:sz w:val="18"/>
+          <w:szCs w:val="18"/>
+          <w:lang w:val="en-US"/>
+        </w:rPr>
+        <w:t>(</w:t>
+      </w:r>
+      <w:proofErr w:type="spellStart"/>
+      <w:r>
+        <w:rPr>
+          <w:rFonts w:ascii="Fira Code" w:hAnsi="Fira Code" w:cs="Fira Code"/>
+          <w:sz w:val="18"/>
+          <w:szCs w:val="18"/>
+          <w:lang w:val="en-US"/>
+        </w:rPr>
+        <w:t>Math.sin</w:t>
+      </w:r>
+      <w:proofErr w:type="spellEnd"/>
+      <w:r>
+        <w:rPr>
+          <w:rFonts w:ascii="Fira Code" w:hAnsi="Fira Code" w:cs="Fira Code"/>
+          <w:sz w:val="18"/>
+          <w:szCs w:val="18"/>
+          <w:lang w:val="en-US"/>
+        </w:rPr>
+        <w:t>(X)));</w:t>
       </w:r>
     </w:p>
     <w:p>
@@ -2184,6 +2797,7 @@
         </w:rPr>
         <w:t>[</w:t>
       </w:r>
+      <w:proofErr w:type="spellStart"/>
       <w:r>
         <w:rPr>
           <w:rFonts w:ascii="Fira Code" w:hAnsi="Fira Code" w:cs="Fira Code"/>
@@ -2193,6 +2807,7 @@
         </w:rPr>
         <w:t>i</w:t>
       </w:r>
+      <w:proofErr w:type="spellEnd"/>
       <w:r>
         <w:rPr>
           <w:rFonts w:ascii="Fira Code" w:hAnsi="Fira Code" w:cs="Fira Code"/>
@@ -2302,7 +2917,27 @@
           <w:szCs w:val="18"/>
           <w:lang w:val="en-US"/>
         </w:rPr>
-        <w:t xml:space="preserve">                        // аналогично case 12</w:t>
+        <w:t xml:space="preserve">                        // </w:t>
+      </w:r>
+      <w:proofErr w:type="spellStart"/>
+      <w:r>
+        <w:rPr>
+          <w:rFonts w:ascii="Fira Code" w:hAnsi="Fira Code" w:cs="Fira Code"/>
+          <w:sz w:val="18"/>
+          <w:szCs w:val="18"/>
+          <w:lang w:val="en-US"/>
+        </w:rPr>
+        <w:t>аналогично</w:t>
+      </w:r>
+      <w:proofErr w:type="spellEnd"/>
+      <w:r>
+        <w:rPr>
+          <w:rFonts w:ascii="Fira Code" w:hAnsi="Fira Code" w:cs="Fira Code"/>
+          <w:sz w:val="18"/>
+          <w:szCs w:val="18"/>
+          <w:lang w:val="en-US"/>
+        </w:rPr>
+        <w:t xml:space="preserve"> case 12</w:t>
       </w:r>
     </w:p>
     <w:p>
@@ -2342,47 +2977,158 @@
           <w:szCs w:val="18"/>
           <w:lang w:val="en-US"/>
         </w:rPr>
-        <w:t xml:space="preserve">                        // числитель здесь постоянный</w:t>
-      </w:r>
-    </w:p>
-    <w:p>
-      <w:pPr>
-        <w:spacing w:after="0" w:line="240" w:lineRule="auto"/>
-        <w:rPr>
-          <w:rFonts w:ascii="Fira Code" w:hAnsi="Fira Code" w:cs="Fira Code"/>
-          <w:sz w:val="18"/>
-          <w:szCs w:val="18"/>
-          <w:lang w:val="en-US"/>
-        </w:rPr>
-      </w:pPr>
-      <w:r>
-        <w:rPr>
-          <w:rFonts w:ascii="Fira Code" w:hAnsi="Fira Code" w:cs="Fira Code"/>
-          <w:sz w:val="18"/>
-          <w:szCs w:val="18"/>
-          <w:lang w:val="en-US"/>
-        </w:rPr>
-        <w:t xml:space="preserve">                        double bs1 = Math.atan((((X + 1) / 1) * Math.E) + 1); // IDE: '(X + 1) / 1' can be replaced with '(X + 1)'</w:t>
-      </w:r>
-    </w:p>
-    <w:p>
-      <w:pPr>
-        <w:spacing w:after="0" w:line="240" w:lineRule="auto"/>
-        <w:rPr>
-          <w:rFonts w:ascii="Fira Code" w:hAnsi="Fira Code" w:cs="Fira Code"/>
-          <w:sz w:val="18"/>
-          <w:szCs w:val="18"/>
-          <w:lang w:val="en-US"/>
-        </w:rPr>
-      </w:pPr>
-      <w:r>
-        <w:rPr>
-          <w:rFonts w:ascii="Fira Code" w:hAnsi="Fira Code" w:cs="Fira Code"/>
-          <w:sz w:val="18"/>
-          <w:szCs w:val="18"/>
-          <w:lang w:val="en-US"/>
-        </w:rPr>
-        <w:t xml:space="preserve">                        double bs = Math.cbrt(bs1);</w:t>
+        <w:t xml:space="preserve">                        // </w:t>
+      </w:r>
+      <w:proofErr w:type="spellStart"/>
+      <w:r>
+        <w:rPr>
+          <w:rFonts w:ascii="Fira Code" w:hAnsi="Fira Code" w:cs="Fira Code"/>
+          <w:sz w:val="18"/>
+          <w:szCs w:val="18"/>
+          <w:lang w:val="en-US"/>
+        </w:rPr>
+        <w:t>числитель</w:t>
+      </w:r>
+      <w:proofErr w:type="spellEnd"/>
+      <w:r>
+        <w:rPr>
+          <w:rFonts w:ascii="Fira Code" w:hAnsi="Fira Code" w:cs="Fira Code"/>
+          <w:sz w:val="18"/>
+          <w:szCs w:val="18"/>
+          <w:lang w:val="en-US"/>
+        </w:rPr>
+        <w:t xml:space="preserve"> </w:t>
+      </w:r>
+      <w:proofErr w:type="spellStart"/>
+      <w:r>
+        <w:rPr>
+          <w:rFonts w:ascii="Fira Code" w:hAnsi="Fira Code" w:cs="Fira Code"/>
+          <w:sz w:val="18"/>
+          <w:szCs w:val="18"/>
+          <w:lang w:val="en-US"/>
+        </w:rPr>
+        <w:t>здесь</w:t>
+      </w:r>
+      <w:proofErr w:type="spellEnd"/>
+      <w:r>
+        <w:rPr>
+          <w:rFonts w:ascii="Fira Code" w:hAnsi="Fira Code" w:cs="Fira Code"/>
+          <w:sz w:val="18"/>
+          <w:szCs w:val="18"/>
+          <w:lang w:val="en-US"/>
+        </w:rPr>
+        <w:t xml:space="preserve"> </w:t>
+      </w:r>
+      <w:proofErr w:type="spellStart"/>
+      <w:r>
+        <w:rPr>
+          <w:rFonts w:ascii="Fira Code" w:hAnsi="Fira Code" w:cs="Fira Code"/>
+          <w:sz w:val="18"/>
+          <w:szCs w:val="18"/>
+          <w:lang w:val="en-US"/>
+        </w:rPr>
+        <w:t>постоянный</w:t>
+      </w:r>
+      <w:proofErr w:type="spellEnd"/>
+    </w:p>
+    <w:p>
+      <w:pPr>
+        <w:spacing w:after="0" w:line="240" w:lineRule="auto"/>
+        <w:rPr>
+          <w:rFonts w:ascii="Fira Code" w:hAnsi="Fira Code" w:cs="Fira Code"/>
+          <w:sz w:val="18"/>
+          <w:szCs w:val="18"/>
+          <w:lang w:val="en-US"/>
+        </w:rPr>
+      </w:pPr>
+      <w:r>
+        <w:rPr>
+          <w:rFonts w:ascii="Fira Code" w:hAnsi="Fira Code" w:cs="Fira Code"/>
+          <w:sz w:val="18"/>
+          <w:szCs w:val="18"/>
+          <w:lang w:val="en-US"/>
+        </w:rPr>
+        <w:t xml:space="preserve">                        double bs1 = </w:t>
+      </w:r>
+      <w:proofErr w:type="spellStart"/>
+      <w:r>
+        <w:rPr>
+          <w:rFonts w:ascii="Fira Code" w:hAnsi="Fira Code" w:cs="Fira Code"/>
+          <w:sz w:val="18"/>
+          <w:szCs w:val="18"/>
+          <w:lang w:val="en-US"/>
+        </w:rPr>
+        <w:t>Math.atan</w:t>
+      </w:r>
+      <w:proofErr w:type="spellEnd"/>
+      <w:r>
+        <w:rPr>
+          <w:rFonts w:ascii="Fira Code" w:hAnsi="Fira Code" w:cs="Fira Code"/>
+          <w:sz w:val="18"/>
+          <w:szCs w:val="18"/>
+          <w:lang w:val="en-US"/>
+        </w:rPr>
+        <w:t xml:space="preserve">((((X + 1) / 1) * </w:t>
+      </w:r>
+      <w:proofErr w:type="spellStart"/>
+      <w:r>
+        <w:rPr>
+          <w:rFonts w:ascii="Fira Code" w:hAnsi="Fira Code" w:cs="Fira Code"/>
+          <w:sz w:val="18"/>
+          <w:szCs w:val="18"/>
+          <w:lang w:val="en-US"/>
+        </w:rPr>
+        <w:t>Math.E</w:t>
+      </w:r>
+      <w:proofErr w:type="spellEnd"/>
+      <w:r>
+        <w:rPr>
+          <w:rFonts w:ascii="Fira Code" w:hAnsi="Fira Code" w:cs="Fira Code"/>
+          <w:sz w:val="18"/>
+          <w:szCs w:val="18"/>
+          <w:lang w:val="en-US"/>
+        </w:rPr>
+        <w:t>) + 1); // IDE: '(X + 1) / 1' can be replaced with '(X + 1)'</w:t>
+      </w:r>
+    </w:p>
+    <w:p>
+      <w:pPr>
+        <w:spacing w:after="0" w:line="240" w:lineRule="auto"/>
+        <w:rPr>
+          <w:rFonts w:ascii="Fira Code" w:hAnsi="Fira Code" w:cs="Fira Code"/>
+          <w:sz w:val="18"/>
+          <w:szCs w:val="18"/>
+          <w:lang w:val="en-US"/>
+        </w:rPr>
+      </w:pPr>
+      <w:r>
+        <w:rPr>
+          <w:rFonts w:ascii="Fira Code" w:hAnsi="Fira Code" w:cs="Fira Code"/>
+          <w:sz w:val="18"/>
+          <w:szCs w:val="18"/>
+          <w:lang w:val="en-US"/>
+        </w:rPr>
+        <w:t xml:space="preserve">                        double bs = </w:t>
+      </w:r>
+      <w:proofErr w:type="spellStart"/>
+      <w:r>
+        <w:rPr>
+          <w:rFonts w:ascii="Fira Code" w:hAnsi="Fira Code" w:cs="Fira Code"/>
+          <w:sz w:val="18"/>
+          <w:szCs w:val="18"/>
+          <w:lang w:val="en-US"/>
+        </w:rPr>
+        <w:t>Math.cbrt</w:t>
+      </w:r>
+      <w:proofErr w:type="spellEnd"/>
+      <w:r>
+        <w:rPr>
+          <w:rFonts w:ascii="Fira Code" w:hAnsi="Fira Code" w:cs="Fira Code"/>
+          <w:sz w:val="18"/>
+          <w:szCs w:val="18"/>
+          <w:lang w:val="en-US"/>
+        </w:rPr>
+        <w:t>(bs1);</w:t>
       </w:r>
     </w:p>
     <w:p>
@@ -2637,7 +3383,47 @@
           <w:szCs w:val="18"/>
           <w:lang w:val="en-US"/>
         </w:rPr>
-        <w:t>double s1 = Math.sin(Math.pow(X + 1.0 / 3.0, 3)) - 1;</w:t>
+        <w:t xml:space="preserve">double s1 = </w:t>
+      </w:r>
+      <w:proofErr w:type="spellStart"/>
+      <w:r>
+        <w:rPr>
+          <w:rFonts w:ascii="Fira Code" w:hAnsi="Fira Code" w:cs="Fira Code"/>
+          <w:sz w:val="18"/>
+          <w:szCs w:val="18"/>
+          <w:lang w:val="en-US"/>
+        </w:rPr>
+        <w:t>Math.sin</w:t>
+      </w:r>
+      <w:proofErr w:type="spellEnd"/>
+      <w:r>
+        <w:rPr>
+          <w:rFonts w:ascii="Fira Code" w:hAnsi="Fira Code" w:cs="Fira Code"/>
+          <w:sz w:val="18"/>
+          <w:szCs w:val="18"/>
+          <w:lang w:val="en-US"/>
+        </w:rPr>
+        <w:t>(</w:t>
+      </w:r>
+      <w:proofErr w:type="spellStart"/>
+      <w:r>
+        <w:rPr>
+          <w:rFonts w:ascii="Fira Code" w:hAnsi="Fira Code" w:cs="Fira Code"/>
+          <w:sz w:val="18"/>
+          <w:szCs w:val="18"/>
+          <w:lang w:val="en-US"/>
+        </w:rPr>
+        <w:t>Math.pow</w:t>
+      </w:r>
+      <w:proofErr w:type="spellEnd"/>
+      <w:r>
+        <w:rPr>
+          <w:rFonts w:ascii="Fira Code" w:hAnsi="Fira Code" w:cs="Fira Code"/>
+          <w:sz w:val="18"/>
+          <w:szCs w:val="18"/>
+          <w:lang w:val="en-US"/>
+        </w:rPr>
+        <w:t>(X + 1.0 / 3.0, 3)) - 1;</w:t>
       </w:r>
     </w:p>
     <w:p>
@@ -2688,7 +3474,27 @@
           <w:szCs w:val="18"/>
           <w:lang w:val="en-US"/>
         </w:rPr>
-        <w:t xml:space="preserve">                        result = Math.pow(a / b, s);</w:t>
+        <w:t xml:space="preserve">                        result = </w:t>
+      </w:r>
+      <w:proofErr w:type="spellStart"/>
+      <w:r>
+        <w:rPr>
+          <w:rFonts w:ascii="Fira Code" w:hAnsi="Fira Code" w:cs="Fira Code"/>
+          <w:sz w:val="18"/>
+          <w:szCs w:val="18"/>
+          <w:lang w:val="en-US"/>
+        </w:rPr>
+        <w:t>Math.pow</w:t>
+      </w:r>
+      <w:proofErr w:type="spellEnd"/>
+      <w:r>
+        <w:rPr>
+          <w:rFonts w:ascii="Fira Code" w:hAnsi="Fira Code" w:cs="Fira Code"/>
+          <w:sz w:val="18"/>
+          <w:szCs w:val="18"/>
+          <w:lang w:val="en-US"/>
+        </w:rPr>
+        <w:t>(a / b, s);</w:t>
       </w:r>
     </w:p>
     <w:p>
@@ -2734,6 +3540,7 @@
         </w:rPr>
         <w:t>[</w:t>
       </w:r>
+      <w:proofErr w:type="spellStart"/>
       <w:r>
         <w:rPr>
           <w:rFonts w:ascii="Fira Code" w:hAnsi="Fira Code" w:cs="Fira Code"/>
@@ -2743,6 +3550,7 @@
         </w:rPr>
         <w:t>i</w:t>
       </w:r>
+      <w:proofErr w:type="spellEnd"/>
       <w:r>
         <w:rPr>
           <w:rFonts w:ascii="Fira Code" w:hAnsi="Fira Code" w:cs="Fira Code"/>
@@ -2837,7 +3645,47 @@
           <w:szCs w:val="18"/>
           <w:lang w:val="en-US"/>
         </w:rPr>
-        <w:t xml:space="preserve">                arr[i][j] = result;</w:t>
+        <w:t xml:space="preserve">                </w:t>
+      </w:r>
+      <w:proofErr w:type="spellStart"/>
+      <w:r>
+        <w:rPr>
+          <w:rFonts w:ascii="Fira Code" w:hAnsi="Fira Code" w:cs="Fira Code"/>
+          <w:sz w:val="18"/>
+          <w:szCs w:val="18"/>
+          <w:lang w:val="en-US"/>
+        </w:rPr>
+        <w:t>arr</w:t>
+      </w:r>
+      <w:proofErr w:type="spellEnd"/>
+      <w:r>
+        <w:rPr>
+          <w:rFonts w:ascii="Fira Code" w:hAnsi="Fira Code" w:cs="Fira Code"/>
+          <w:sz w:val="18"/>
+          <w:szCs w:val="18"/>
+          <w:lang w:val="en-US"/>
+        </w:rPr>
+        <w:t>[</w:t>
+      </w:r>
+      <w:proofErr w:type="spellStart"/>
+      <w:r>
+        <w:rPr>
+          <w:rFonts w:ascii="Fira Code" w:hAnsi="Fira Code" w:cs="Fira Code"/>
+          <w:sz w:val="18"/>
+          <w:szCs w:val="18"/>
+          <w:lang w:val="en-US"/>
+        </w:rPr>
+        <w:t>i</w:t>
+      </w:r>
+      <w:proofErr w:type="spellEnd"/>
+      <w:r>
+        <w:rPr>
+          <w:rFonts w:ascii="Fira Code" w:hAnsi="Fira Code" w:cs="Fira Code"/>
+          <w:sz w:val="18"/>
+          <w:szCs w:val="18"/>
+          <w:lang w:val="en-US"/>
+        </w:rPr>
+        <w:t>][j] = result;</w:t>
       </w:r>
     </w:p>
     <w:p>
@@ -2928,105 +3776,259 @@
           <w:szCs w:val="18"/>
           <w:lang w:val="en-US"/>
         </w:rPr>
-        <w:t xml:space="preserve">        for (double[] doubles : arr) {</w:t>
-      </w:r>
-    </w:p>
-    <w:p>
-      <w:pPr>
-        <w:spacing w:after="0" w:line="240" w:lineRule="auto"/>
-        <w:rPr>
-          <w:rFonts w:ascii="Fira Code" w:hAnsi="Fira Code" w:cs="Fira Code"/>
-          <w:sz w:val="18"/>
-          <w:szCs w:val="18"/>
-          <w:lang w:val="en-US"/>
-        </w:rPr>
-      </w:pPr>
-      <w:r>
-        <w:rPr>
-          <w:rFonts w:ascii="Fira Code" w:hAnsi="Fira Code" w:cs="Fira Code"/>
-          <w:sz w:val="18"/>
-          <w:szCs w:val="18"/>
-          <w:lang w:val="en-US"/>
-        </w:rPr>
-        <w:t xml:space="preserve">            for (double aDouble : doubles) {</w:t>
-      </w:r>
-    </w:p>
-    <w:p>
-      <w:pPr>
-        <w:spacing w:after="0" w:line="240" w:lineRule="auto"/>
-        <w:rPr>
-          <w:rFonts w:ascii="Fira Code" w:hAnsi="Fira Code" w:cs="Fira Code"/>
-          <w:sz w:val="18"/>
-          <w:szCs w:val="18"/>
-          <w:lang w:val="en-US"/>
-        </w:rPr>
-      </w:pPr>
-      <w:r>
-        <w:rPr>
-          <w:rFonts w:ascii="Fira Code" w:hAnsi="Fira Code" w:cs="Fira Code"/>
-          <w:sz w:val="18"/>
-          <w:szCs w:val="18"/>
-          <w:lang w:val="en-US"/>
-        </w:rPr>
-        <w:t xml:space="preserve">                System.out.printf("%.4g  ", aDouble);</w:t>
-      </w:r>
-    </w:p>
-    <w:p>
-      <w:pPr>
-        <w:spacing w:after="0" w:line="240" w:lineRule="auto"/>
-        <w:rPr>
-          <w:rFonts w:ascii="Fira Code" w:hAnsi="Fira Code" w:cs="Fira Code"/>
-          <w:sz w:val="18"/>
-          <w:szCs w:val="18"/>
-          <w:lang w:val="en-US"/>
-        </w:rPr>
-      </w:pPr>
-      <w:r>
-        <w:rPr>
-          <w:rFonts w:ascii="Fira Code" w:hAnsi="Fira Code" w:cs="Fira Code"/>
-          <w:sz w:val="18"/>
-          <w:szCs w:val="18"/>
-          <w:lang w:val="en-US"/>
-        </w:rPr>
-        <w:t xml:space="preserve">            }</w:t>
-      </w:r>
-    </w:p>
-    <w:p>
-      <w:pPr>
-        <w:spacing w:after="0" w:line="240" w:lineRule="auto"/>
-        <w:rPr>
-          <w:rFonts w:ascii="Fira Code" w:hAnsi="Fira Code" w:cs="Fira Code"/>
-          <w:sz w:val="18"/>
-          <w:szCs w:val="18"/>
-          <w:lang w:val="en-US"/>
-        </w:rPr>
-      </w:pPr>
-      <w:r>
-        <w:rPr>
-          <w:rFonts w:ascii="Fira Code" w:hAnsi="Fira Code" w:cs="Fira Code"/>
-          <w:sz w:val="18"/>
-          <w:szCs w:val="18"/>
-          <w:lang w:val="en-US"/>
-        </w:rPr>
-        <w:t xml:space="preserve">            System.out.println();</w:t>
-      </w:r>
-    </w:p>
-    <w:p>
-      <w:pPr>
-        <w:spacing w:after="0" w:line="240" w:lineRule="auto"/>
-        <w:rPr>
-          <w:rFonts w:ascii="Fira Code" w:hAnsi="Fira Code" w:cs="Fira Code"/>
-          <w:sz w:val="18"/>
-          <w:szCs w:val="18"/>
-          <w:lang w:val="en-US"/>
-        </w:rPr>
-      </w:pPr>
-      <w:r>
-        <w:rPr>
-          <w:rFonts w:ascii="Fira Code" w:hAnsi="Fira Code" w:cs="Fira Code"/>
-          <w:sz w:val="18"/>
-          <w:szCs w:val="18"/>
-          <w:lang w:val="en-US"/>
+        <w:t xml:space="preserve">        for (double[] doubles : </w:t>
+      </w:r>
+      <w:proofErr w:type="spellStart"/>
+      <w:r>
+        <w:rPr>
+          <w:rFonts w:ascii="Fira Code" w:hAnsi="Fira Code" w:cs="Fira Code"/>
+          <w:sz w:val="18"/>
+          <w:szCs w:val="18"/>
+          <w:lang w:val="en-US"/>
+        </w:rPr>
+        <w:t>arr</w:t>
+      </w:r>
+      <w:proofErr w:type="spellEnd"/>
+      <w:r>
+        <w:rPr>
+          <w:rFonts w:ascii="Fira Code" w:hAnsi="Fira Code" w:cs="Fira Code"/>
+          <w:sz w:val="18"/>
+          <w:szCs w:val="18"/>
+          <w:lang w:val="en-US"/>
+        </w:rPr>
+        <w:t>) {</w:t>
+      </w:r>
+    </w:p>
+    <w:p>
+      <w:pPr>
+        <w:spacing w:after="0" w:line="240" w:lineRule="auto"/>
+        <w:rPr>
+          <w:rFonts w:ascii="Fira Code" w:hAnsi="Fira Code" w:cs="Fira Code"/>
+          <w:sz w:val="18"/>
+          <w:szCs w:val="18"/>
+          <w:lang w:val="en-US"/>
+        </w:rPr>
+      </w:pPr>
+      <w:r>
+        <w:rPr>
+          <w:rFonts w:ascii="Fira Code" w:hAnsi="Fira Code" w:cs="Fira Code"/>
+          <w:sz w:val="18"/>
+          <w:szCs w:val="18"/>
+          <w:lang w:val="en-US"/>
+        </w:rPr>
+        <w:t xml:space="preserve">            for (double </w:t>
+      </w:r>
+      <w:proofErr w:type="spellStart"/>
+      <w:r>
+        <w:rPr>
+          <w:rFonts w:ascii="Fira Code" w:hAnsi="Fira Code" w:cs="Fira Code"/>
+          <w:sz w:val="18"/>
+          <w:szCs w:val="18"/>
+          <w:lang w:val="en-US"/>
+        </w:rPr>
+        <w:t>aDouble</w:t>
+      </w:r>
+      <w:proofErr w:type="spellEnd"/>
+      <w:r>
+        <w:rPr>
+          <w:rFonts w:ascii="Fira Code" w:hAnsi="Fira Code" w:cs="Fira Code"/>
+          <w:sz w:val="18"/>
+          <w:szCs w:val="18"/>
+          <w:lang w:val="en-US"/>
+        </w:rPr>
+        <w:t xml:space="preserve"> : doubles) {</w:t>
+      </w:r>
+    </w:p>
+    <w:p>
+      <w:pPr>
+        <w:spacing w:after="0" w:line="240" w:lineRule="auto"/>
+        <w:rPr>
+          <w:rFonts w:ascii="Fira Code" w:hAnsi="Fira Code" w:cs="Fira Code"/>
+          <w:sz w:val="18"/>
+          <w:szCs w:val="18"/>
+          <w:lang w:val="en-US"/>
+        </w:rPr>
+      </w:pPr>
+      <w:r>
+        <w:rPr>
+          <w:rFonts w:ascii="Fira Code" w:hAnsi="Fira Code" w:cs="Fira Code"/>
+          <w:sz w:val="18"/>
+          <w:szCs w:val="18"/>
+          <w:lang w:val="en-US"/>
+        </w:rPr>
+        <w:t xml:space="preserve">                </w:t>
+      </w:r>
+      <w:proofErr w:type="spellStart"/>
+      <w:r>
+        <w:rPr>
+          <w:rFonts w:ascii="Fira Code" w:hAnsi="Fira Code" w:cs="Fira Code"/>
+          <w:sz w:val="18"/>
+          <w:szCs w:val="18"/>
+          <w:lang w:val="en-US"/>
+        </w:rPr>
+        <w:t>System.out.printf</w:t>
+      </w:r>
+      <w:proofErr w:type="spellEnd"/>
+      <w:r>
+        <w:rPr>
+          <w:rFonts w:ascii="Fira Code" w:hAnsi="Fira Code" w:cs="Fira Code"/>
+          <w:sz w:val="18"/>
+          <w:szCs w:val="18"/>
+          <w:lang w:val="en-US"/>
+        </w:rPr>
+        <w:t>("%.4</w:t>
+      </w:r>
+      <w:r>
+        <w:rPr>
+          <w:rFonts w:ascii="Fira Code" w:hAnsi="Fira Code" w:cs="Fira Code"/>
+          <w:sz w:val="18"/>
+          <w:szCs w:val="18"/>
+          <w:lang w:val="en-US"/>
+        </w:rPr>
+        <w:t>f</w:t>
+      </w:r>
+      <w:r>
+        <w:rPr>
+          <w:rFonts w:ascii="Fira Code" w:hAnsi="Fira Code" w:cs="Fira Code"/>
+          <w:sz w:val="18"/>
+          <w:szCs w:val="18"/>
+          <w:lang w:val="en-US"/>
+        </w:rPr>
+        <w:t xml:space="preserve">  ", </w:t>
+      </w:r>
+      <w:proofErr w:type="spellStart"/>
+      <w:r>
+        <w:rPr>
+          <w:rFonts w:ascii="Fira Code" w:hAnsi="Fira Code" w:cs="Fira Code"/>
+          <w:sz w:val="18"/>
+          <w:szCs w:val="18"/>
+          <w:lang w:val="en-US"/>
+        </w:rPr>
+        <w:t>aDouble</w:t>
+      </w:r>
+      <w:proofErr w:type="spellEnd"/>
+      <w:r>
+        <w:rPr>
+          <w:rFonts w:ascii="Fira Code" w:hAnsi="Fira Code" w:cs="Fira Code"/>
+          <w:sz w:val="18"/>
+          <w:szCs w:val="18"/>
+          <w:lang w:val="en-US"/>
+        </w:rPr>
+        <w:t>);</w:t>
+      </w:r>
+    </w:p>
+    <w:p>
+      <w:pPr>
+        <w:spacing w:after="0" w:line="240" w:lineRule="auto"/>
+        <w:rPr>
+          <w:rFonts w:ascii="Fira Code" w:hAnsi="Fira Code" w:cs="Fira Code"/>
+          <w:sz w:val="18"/>
+          <w:szCs w:val="18"/>
+        </w:rPr>
+      </w:pPr>
+      <w:r>
+        <w:rPr>
+          <w:rFonts w:ascii="Fira Code" w:hAnsi="Fira Code" w:cs="Fira Code"/>
+          <w:sz w:val="18"/>
+          <w:szCs w:val="18"/>
+          <w:lang w:val="en-US"/>
+        </w:rPr>
+        <w:t xml:space="preserve">            </w:t>
+      </w:r>
+      <w:r>
+        <w:rPr>
+          <w:rFonts w:ascii="Fira Code" w:hAnsi="Fira Code" w:cs="Fira Code"/>
+          <w:sz w:val="18"/>
+          <w:szCs w:val="18"/>
+        </w:rPr>
+        <w:t>}</w:t>
+      </w:r>
+    </w:p>
+    <w:p>
+      <w:pPr>
+        <w:spacing w:after="0" w:line="240" w:lineRule="auto"/>
+        <w:rPr>
+          <w:rFonts w:ascii="Fira Code" w:hAnsi="Fira Code" w:cs="Fira Code"/>
+          <w:sz w:val="18"/>
+          <w:szCs w:val="18"/>
+        </w:rPr>
+      </w:pPr>
+      <w:r>
+        <w:rPr>
+          <w:rFonts w:ascii="Fira Code" w:hAnsi="Fira Code" w:cs="Fira Code"/>
+          <w:sz w:val="18"/>
+          <w:szCs w:val="18"/>
+        </w:rPr>
+        <w:t xml:space="preserve">            </w:t>
+      </w:r>
+      <w:r>
+        <w:rPr>
+          <w:rFonts w:ascii="Fira Code" w:hAnsi="Fira Code" w:cs="Fira Code"/>
+          <w:sz w:val="18"/>
+          <w:szCs w:val="18"/>
+          <w:lang w:val="en-US"/>
+        </w:rPr>
+        <w:t>System</w:t>
+      </w:r>
+      <w:r>
+        <w:rPr>
+          <w:rFonts w:ascii="Fira Code" w:hAnsi="Fira Code" w:cs="Fira Code"/>
+          <w:sz w:val="18"/>
+          <w:szCs w:val="18"/>
+        </w:rPr>
+        <w:t>.</w:t>
+      </w:r>
+      <w:r>
+        <w:rPr>
+          <w:rFonts w:ascii="Fira Code" w:hAnsi="Fira Code" w:cs="Fira Code"/>
+          <w:sz w:val="18"/>
+          <w:szCs w:val="18"/>
+          <w:lang w:val="en-US"/>
+        </w:rPr>
+        <w:t>out</w:t>
+      </w:r>
+      <w:r>
+        <w:rPr>
+          <w:rFonts w:ascii="Fira Code" w:hAnsi="Fira Code" w:cs="Fira Code"/>
+          <w:sz w:val="18"/>
+          <w:szCs w:val="18"/>
+        </w:rPr>
+        <w:t>.</w:t>
+      </w:r>
+      <w:proofErr w:type="spellStart"/>
+      <w:r>
+        <w:rPr>
+          <w:rFonts w:ascii="Fira Code" w:hAnsi="Fira Code" w:cs="Fira Code"/>
+          <w:sz w:val="18"/>
+          <w:szCs w:val="18"/>
+          <w:lang w:val="en-US"/>
+        </w:rPr>
+        <w:t>println</w:t>
+      </w:r>
+      <w:proofErr w:type="spellEnd"/>
+      <w:r>
+        <w:rPr>
+          <w:rFonts w:ascii="Fira Code" w:hAnsi="Fira Code" w:cs="Fira Code"/>
+          <w:sz w:val="18"/>
+          <w:szCs w:val="18"/>
+        </w:rPr>
+        <w:t>();</w:t>
+      </w:r>
+    </w:p>
+    <w:p>
+      <w:pPr>
+        <w:spacing w:after="0" w:line="240" w:lineRule="auto"/>
+        <w:rPr>
+          <w:rFonts w:ascii="Fira Code" w:hAnsi="Fira Code" w:cs="Fira Code"/>
+          <w:sz w:val="18"/>
+          <w:szCs w:val="18"/>
+        </w:rPr>
+      </w:pPr>
+      <w:r>
+        <w:rPr>
+          <w:rFonts w:ascii="Fira Code" w:hAnsi="Fira Code" w:cs="Fira Code"/>
+          <w:sz w:val="18"/>
+          <w:szCs w:val="18"/>
         </w:rPr>
         <w:t xml:space="preserve">        }</w:t>
       </w:r>
@@ -3038,15 +4040,13 @@
           <w:rFonts w:ascii="Fira Code" w:hAnsi="Fira Code" w:cs="Fira Code"/>
           <w:sz w:val="18"/>
           <w:szCs w:val="18"/>
-          <w:lang w:val="en-US"/>
-        </w:rPr>
-      </w:pPr>
-      <w:r>
-        <w:rPr>
-          <w:rFonts w:ascii="Fira Code" w:hAnsi="Fira Code" w:cs="Fira Code"/>
-          <w:sz w:val="18"/>
-          <w:szCs w:val="18"/>
-          <w:lang w:val="en-US"/>
+        </w:rPr>
+      </w:pPr>
+      <w:r>
+        <w:rPr>
+          <w:rFonts w:ascii="Fira Code" w:hAnsi="Fira Code" w:cs="Fira Code"/>
+          <w:sz w:val="18"/>
+          <w:szCs w:val="18"/>
         </w:rPr>
         <w:t xml:space="preserve">    }</w:t>
       </w:r>
@@ -3058,15 +4058,13 @@
           <w:rFonts w:ascii="Fira Code" w:hAnsi="Fira Code" w:cs="Fira Code"/>
           <w:sz w:val="18"/>
           <w:szCs w:val="18"/>
-          <w:lang w:val="en-US"/>
-        </w:rPr>
-      </w:pPr>
-      <w:r>
-        <w:rPr>
-          <w:rFonts w:ascii="Fira Code" w:hAnsi="Fira Code" w:cs="Fira Code"/>
-          <w:sz w:val="18"/>
-          <w:szCs w:val="18"/>
-          <w:lang w:val="en-US"/>
+        </w:rPr>
+      </w:pPr>
+      <w:r>
+        <w:rPr>
+          <w:rFonts w:ascii="Fira Code" w:hAnsi="Fira Code" w:cs="Fira Code"/>
+          <w:sz w:val="18"/>
+          <w:szCs w:val="18"/>
         </w:rPr>
         <w:t>}</w:t>
       </w:r>
@@ -3091,14 +4089,14 @@
     <w:p>
       <w:pPr>
         <w:rPr>
-          <w:rFonts w:ascii="Comic Sans MS" w:hAnsi="Comic Sans MS"/>
+          <w:rFonts w:ascii="Fira Code" w:hAnsi="Fira Code" w:cs="Fira Code"/>
           <w:sz w:val="32"/>
           <w:szCs w:val="32"/>
         </w:rPr>
       </w:pPr>
       <w:r>
         <w:rPr>
-          <w:rFonts w:ascii="Comic Sans MS" w:hAnsi="Comic Sans MS"/>
+          <w:rFonts w:ascii="Fira Code" w:hAnsi="Fira Code" w:cs="Fira Code"/>
           <w:sz w:val="32"/>
           <w:szCs w:val="32"/>
         </w:rPr>
@@ -3109,15 +4107,15 @@
     <w:p>
       <w:pPr>
         <w:rPr>
-          <w:rFonts w:ascii="Comic Sans MS" w:hAnsi="Comic Sans MS"/>
-          <w:sz w:val="24"/>
-          <w:szCs w:val="24"/>
-          <w:lang w:val="en-US"/>
-        </w:rPr>
-      </w:pPr>
-      <w:r>
-        <w:rPr>
-          <w:rFonts w:ascii="Comic Sans MS" w:hAnsi="Comic Sans MS"/>
+          <w:rFonts w:ascii="Fira Code" w:hAnsi="Fira Code" w:cs="Fira Code"/>
+          <w:sz w:val="24"/>
+          <w:szCs w:val="24"/>
+          <w:lang w:val="en-US"/>
+        </w:rPr>
+      </w:pPr>
+      <w:r>
+        <w:rPr>
+          <w:rFonts w:ascii="Fira Code" w:hAnsi="Fira Code" w:cs="Fira Code"/>
           <w:sz w:val="24"/>
           <w:szCs w:val="24"/>
         </w:rPr>
@@ -3125,7 +4123,7 @@
       </w:r>
       <w:r>
         <w:rPr>
-          <w:rFonts w:ascii="Comic Sans MS" w:hAnsi="Comic Sans MS"/>
+          <w:rFonts w:ascii="Fira Code" w:hAnsi="Fira Code" w:cs="Fira Code"/>
           <w:sz w:val="24"/>
           <w:szCs w:val="24"/>
           <w:lang w:val="en-US"/>
@@ -3136,14 +4134,15 @@
     <w:p>
       <w:pPr>
         <w:rPr>
-          <w:rFonts w:ascii="Comic Sans MS" w:hAnsi="Comic Sans MS"/>
-          <w:sz w:val="24"/>
-          <w:szCs w:val="24"/>
-        </w:rPr>
-      </w:pPr>
-      <w:r>
-        <w:rPr>
-          <w:rFonts w:ascii="Comic Sans MS" w:hAnsi="Comic Sans MS"/>
+          <w:rFonts w:ascii="Fira Code" w:hAnsi="Fira Code" w:cs="Fira Code"/>
+          <w:sz w:val="24"/>
+          <w:szCs w:val="24"/>
+        </w:rPr>
+      </w:pPr>
+      <w:r>
+        <w:rPr>
+          <w:rFonts w:ascii="Fira Code" w:hAnsi="Fira Code" w:cs="Fira Code"/>
+          <w:noProof/>
           <w:sz w:val="24"/>
           <w:szCs w:val="24"/>
         </w:rPr>
@@ -3187,15 +4186,15 @@
     <w:p>
       <w:pPr>
         <w:rPr>
-          <w:rFonts w:ascii="Comic Sans MS" w:hAnsi="Comic Sans MS"/>
-          <w:sz w:val="24"/>
-          <w:szCs w:val="24"/>
-          <w:lang w:val="en-US"/>
-        </w:rPr>
-      </w:pPr>
-      <w:r>
-        <w:rPr>
-          <w:rFonts w:ascii="Comic Sans MS" w:hAnsi="Comic Sans MS"/>
+          <w:rFonts w:ascii="Fira Code" w:hAnsi="Fira Code" w:cs="Fira Code"/>
+          <w:sz w:val="24"/>
+          <w:szCs w:val="24"/>
+          <w:lang w:val="en-US"/>
+        </w:rPr>
+      </w:pPr>
+      <w:r>
+        <w:rPr>
+          <w:rFonts w:ascii="Fira Code" w:hAnsi="Fira Code" w:cs="Fira Code"/>
           <w:sz w:val="24"/>
           <w:szCs w:val="24"/>
         </w:rPr>
@@ -3203,7 +4202,7 @@
       </w:r>
       <w:r>
         <w:rPr>
-          <w:rFonts w:ascii="Comic Sans MS" w:hAnsi="Comic Sans MS"/>
+          <w:rFonts w:ascii="Fira Code" w:hAnsi="Fira Code" w:cs="Fira Code"/>
           <w:sz w:val="24"/>
           <w:szCs w:val="24"/>
           <w:lang w:val="en-US"/>
@@ -3214,14 +4213,15 @@
     <w:p>
       <w:pPr>
         <w:rPr>
-          <w:rFonts w:ascii="Comic Sans MS" w:hAnsi="Comic Sans MS"/>
-          <w:sz w:val="24"/>
-          <w:szCs w:val="24"/>
-        </w:rPr>
-      </w:pPr>
-      <w:r>
-        <w:rPr>
-          <w:rFonts w:ascii="Comic Sans MS" w:hAnsi="Comic Sans MS"/>
+          <w:rFonts w:ascii="Fira Code" w:hAnsi="Fira Code" w:cs="Fira Code"/>
+          <w:sz w:val="24"/>
+          <w:szCs w:val="24"/>
+        </w:rPr>
+      </w:pPr>
+      <w:r>
+        <w:rPr>
+          <w:rFonts w:ascii="Fira Code" w:hAnsi="Fira Code" w:cs="Fira Code"/>
+          <w:noProof/>
           <w:sz w:val="24"/>
           <w:szCs w:val="24"/>
         </w:rPr>
@@ -3282,14 +4282,14 @@
     <w:p>
       <w:pPr>
         <w:rPr>
-          <w:rFonts w:ascii="Comic Sans MS" w:hAnsi="Comic Sans MS"/>
+          <w:rFonts w:ascii="Fira Code" w:hAnsi="Fira Code" w:cs="Fira Code"/>
           <w:sz w:val="32"/>
           <w:szCs w:val="32"/>
         </w:rPr>
       </w:pPr>
       <w:r>
         <w:rPr>
-          <w:rFonts w:ascii="Comic Sans MS" w:hAnsi="Comic Sans MS"/>
+          <w:rFonts w:ascii="Fira Code" w:hAnsi="Fira Code" w:cs="Fira Code"/>
           <w:sz w:val="32"/>
           <w:szCs w:val="32"/>
         </w:rPr>
@@ -3300,14 +4300,14 @@
     <w:p>
       <w:pPr>
         <w:rPr>
-          <w:rFonts w:ascii="Comic Sans MS" w:hAnsi="Comic Sans MS"/>
-          <w:sz w:val="24"/>
-          <w:szCs w:val="24"/>
-        </w:rPr>
-      </w:pPr>
-      <w:r>
-        <w:rPr>
-          <w:rFonts w:ascii="Comic Sans MS" w:hAnsi="Comic Sans MS"/>
+          <w:rFonts w:ascii="Fira Code" w:hAnsi="Fira Code" w:cs="Fira Code"/>
+          <w:sz w:val="24"/>
+          <w:szCs w:val="24"/>
+        </w:rPr>
+      </w:pPr>
+      <w:r>
+        <w:rPr>
+          <w:rFonts w:ascii="Fira Code" w:hAnsi="Fira Code" w:cs="Fira Code"/>
           <w:sz w:val="24"/>
           <w:szCs w:val="24"/>
         </w:rPr>
@@ -3315,23 +4315,15 @@
       </w:r>
       <w:r>
         <w:rPr>
-          <w:rFonts w:ascii="Comic Sans MS" w:hAnsi="Comic Sans MS"/>
-          <w:sz w:val="24"/>
-          <w:szCs w:val="24"/>
-        </w:rPr>
-        <w:t xml:space="preserve"> </w:t>
-      </w:r>
-      <w:r>
-        <w:rPr>
-          <w:rFonts w:ascii="Comic Sans MS" w:hAnsi="Comic Sans MS"/>
-          <w:sz w:val="24"/>
-          <w:szCs w:val="24"/>
-        </w:rPr>
-        <w:t>данной лабораторной</w:t>
-      </w:r>
-      <w:r>
-        <w:rPr>
-          <w:rFonts w:ascii="Comic Sans MS" w:hAnsi="Comic Sans MS"/>
+          <w:rFonts w:ascii="Fira Code" w:hAnsi="Fira Code" w:cs="Fira Code"/>
+          <w:sz w:val="24"/>
+          <w:szCs w:val="24"/>
+        </w:rPr>
+        <w:t xml:space="preserve"> данной лабораторной</w:t>
+      </w:r>
+      <w:r>
+        <w:rPr>
+          <w:rFonts w:ascii="Fira Code" w:hAnsi="Fira Code" w:cs="Fira Code"/>
           <w:sz w:val="24"/>
           <w:szCs w:val="24"/>
         </w:rPr>
@@ -3347,14 +4339,14 @@
         </w:numPr>
         <w:contextualSpacing w:val="0"/>
         <w:rPr>
-          <w:rFonts w:ascii="Comic Sans MS" w:hAnsi="Comic Sans MS"/>
-          <w:sz w:val="24"/>
-          <w:szCs w:val="24"/>
-        </w:rPr>
-      </w:pPr>
-      <w:r>
-        <w:rPr>
-          <w:rFonts w:ascii="Comic Sans MS" w:hAnsi="Comic Sans MS"/>
+          <w:rFonts w:ascii="Fira Code" w:hAnsi="Fira Code" w:cs="Fira Code"/>
+          <w:sz w:val="24"/>
+          <w:szCs w:val="24"/>
+        </w:rPr>
+      </w:pPr>
+      <w:r>
+        <w:rPr>
+          <w:rFonts w:ascii="Fira Code" w:hAnsi="Fira Code" w:cs="Fira Code"/>
           <w:sz w:val="24"/>
           <w:szCs w:val="24"/>
         </w:rPr>
@@ -3362,7 +4354,7 @@
       </w:r>
       <w:r>
         <w:rPr>
-          <w:rFonts w:ascii="Comic Sans MS" w:hAnsi="Comic Sans MS"/>
+          <w:rFonts w:ascii="Fira Code" w:hAnsi="Fira Code" w:cs="Fira Code"/>
           <w:sz w:val="24"/>
           <w:szCs w:val="24"/>
         </w:rPr>
@@ -3370,7 +4362,7 @@
       </w:r>
       <w:r>
         <w:rPr>
-          <w:rFonts w:ascii="Comic Sans MS" w:hAnsi="Comic Sans MS"/>
+          <w:rFonts w:ascii="Fira Code" w:hAnsi="Fira Code" w:cs="Fira Code"/>
           <w:sz w:val="24"/>
           <w:szCs w:val="24"/>
         </w:rPr>
@@ -3378,7 +4370,7 @@
       </w:r>
       <w:r>
         <w:rPr>
-          <w:rFonts w:ascii="Comic Sans MS" w:hAnsi="Comic Sans MS"/>
+          <w:rFonts w:ascii="Fira Code" w:hAnsi="Fira Code" w:cs="Fira Code"/>
           <w:sz w:val="24"/>
           <w:szCs w:val="24"/>
           <w:lang w:val="en-US"/>
@@ -3395,14 +4387,14 @@
         </w:numPr>
         <w:contextualSpacing w:val="0"/>
         <w:rPr>
-          <w:rFonts w:ascii="Comic Sans MS" w:hAnsi="Comic Sans MS"/>
-          <w:sz w:val="24"/>
-          <w:szCs w:val="24"/>
-        </w:rPr>
-      </w:pPr>
-      <w:r>
-        <w:rPr>
-          <w:rFonts w:ascii="Comic Sans MS" w:hAnsi="Comic Sans MS"/>
+          <w:rFonts w:ascii="Fira Code" w:hAnsi="Fira Code" w:cs="Fira Code"/>
+          <w:sz w:val="24"/>
+          <w:szCs w:val="24"/>
+        </w:rPr>
+      </w:pPr>
+      <w:r>
+        <w:rPr>
+          <w:rFonts w:ascii="Fira Code" w:hAnsi="Fira Code" w:cs="Fira Code"/>
           <w:sz w:val="24"/>
           <w:szCs w:val="24"/>
         </w:rPr>
@@ -3410,7 +4402,7 @@
       </w:r>
       <w:r>
         <w:rPr>
-          <w:rFonts w:ascii="Comic Sans MS" w:hAnsi="Comic Sans MS"/>
+          <w:rFonts w:ascii="Fira Code" w:hAnsi="Fira Code" w:cs="Fira Code"/>
           <w:sz w:val="24"/>
           <w:szCs w:val="24"/>
           <w:lang w:val="en-US"/>
@@ -3419,7 +4411,7 @@
       </w:r>
       <w:r>
         <w:rPr>
-          <w:rFonts w:ascii="Comic Sans MS" w:hAnsi="Comic Sans MS"/>
+          <w:rFonts w:ascii="Fira Code" w:hAnsi="Fira Code" w:cs="Fira Code"/>
           <w:sz w:val="24"/>
           <w:szCs w:val="24"/>
         </w:rPr>
@@ -3427,7 +4419,7 @@
       </w:r>
       <w:r>
         <w:rPr>
-          <w:rFonts w:ascii="Comic Sans MS" w:hAnsi="Comic Sans MS"/>
+          <w:rFonts w:ascii="Fira Code" w:hAnsi="Fira Code" w:cs="Fira Code"/>
           <w:sz w:val="24"/>
           <w:szCs w:val="24"/>
           <w:lang w:val="en-US"/>
@@ -3436,7 +4428,7 @@
       </w:r>
       <w:r>
         <w:rPr>
-          <w:rFonts w:ascii="Comic Sans MS" w:hAnsi="Comic Sans MS"/>
+          <w:rFonts w:ascii="Fira Code" w:hAnsi="Fira Code" w:cs="Fira Code"/>
           <w:sz w:val="24"/>
           <w:szCs w:val="24"/>
         </w:rPr>
@@ -3444,7 +4436,7 @@
       </w:r>
       <w:r>
         <w:rPr>
-          <w:rFonts w:ascii="Comic Sans MS" w:hAnsi="Comic Sans MS"/>
+          <w:rFonts w:ascii="Fira Code" w:hAnsi="Fira Code" w:cs="Fira Code"/>
           <w:sz w:val="24"/>
           <w:szCs w:val="24"/>
           <w:lang w:val="en-US"/>
@@ -3453,7 +4445,7 @@
       </w:r>
       <w:r>
         <w:rPr>
-          <w:rFonts w:ascii="Comic Sans MS" w:hAnsi="Comic Sans MS"/>
+          <w:rFonts w:ascii="Fira Code" w:hAnsi="Fira Code" w:cs="Fira Code"/>
           <w:sz w:val="24"/>
           <w:szCs w:val="24"/>
         </w:rPr>
@@ -3461,7 +4453,7 @@
       </w:r>
       <w:r>
         <w:rPr>
-          <w:rFonts w:ascii="Comic Sans MS" w:hAnsi="Comic Sans MS"/>
+          <w:rFonts w:ascii="Fira Code" w:hAnsi="Fira Code" w:cs="Fira Code"/>
           <w:sz w:val="24"/>
           <w:szCs w:val="24"/>
           <w:lang w:val="en-US"/>
@@ -3470,7 +4462,7 @@
       </w:r>
       <w:r>
         <w:rPr>
-          <w:rFonts w:ascii="Comic Sans MS" w:hAnsi="Comic Sans MS"/>
+          <w:rFonts w:ascii="Fira Code" w:hAnsi="Fira Code" w:cs="Fira Code"/>
           <w:sz w:val="24"/>
           <w:szCs w:val="24"/>
         </w:rPr>
@@ -3486,14 +4478,14 @@
         </w:numPr>
         <w:contextualSpacing w:val="0"/>
         <w:rPr>
-          <w:rFonts w:ascii="Comic Sans MS" w:hAnsi="Comic Sans MS"/>
-          <w:sz w:val="24"/>
-          <w:szCs w:val="24"/>
-        </w:rPr>
-      </w:pPr>
-      <w:r>
-        <w:rPr>
-          <w:rFonts w:ascii="Comic Sans MS" w:hAnsi="Comic Sans MS"/>
+          <w:rFonts w:ascii="Fira Code" w:hAnsi="Fira Code" w:cs="Fira Code"/>
+          <w:sz w:val="24"/>
+          <w:szCs w:val="24"/>
+        </w:rPr>
+      </w:pPr>
+      <w:r>
+        <w:rPr>
+          <w:rFonts w:ascii="Fira Code" w:hAnsi="Fira Code" w:cs="Fira Code"/>
           <w:sz w:val="24"/>
           <w:szCs w:val="24"/>
         </w:rPr>
@@ -3509,14 +4501,14 @@
         </w:numPr>
         <w:contextualSpacing w:val="0"/>
         <w:rPr>
-          <w:rFonts w:ascii="Comic Sans MS" w:hAnsi="Comic Sans MS"/>
-          <w:sz w:val="24"/>
-          <w:szCs w:val="24"/>
-        </w:rPr>
-      </w:pPr>
-      <w:r>
-        <w:rPr>
-          <w:rFonts w:ascii="Comic Sans MS" w:hAnsi="Comic Sans MS"/>
+          <w:rFonts w:ascii="Fira Code" w:hAnsi="Fira Code" w:cs="Fira Code"/>
+          <w:sz w:val="24"/>
+          <w:szCs w:val="24"/>
+        </w:rPr>
+      </w:pPr>
+      <w:r>
+        <w:rPr>
+          <w:rFonts w:ascii="Fira Code" w:hAnsi="Fira Code" w:cs="Fira Code"/>
           <w:sz w:val="24"/>
           <w:szCs w:val="24"/>
         </w:rPr>
@@ -3524,7 +4516,7 @@
       </w:r>
       <w:r>
         <w:rPr>
-          <w:rFonts w:ascii="Comic Sans MS" w:hAnsi="Comic Sans MS"/>
+          <w:rFonts w:ascii="Fira Code" w:hAnsi="Fira Code" w:cs="Fira Code"/>
           <w:sz w:val="24"/>
           <w:szCs w:val="24"/>
           <w:lang w:val="en-US"/>
@@ -3533,7 +4525,7 @@
       </w:r>
       <w:r>
         <w:rPr>
-          <w:rFonts w:ascii="Comic Sans MS" w:hAnsi="Comic Sans MS"/>
+          <w:rFonts w:ascii="Fira Code" w:hAnsi="Fira Code" w:cs="Fira Code"/>
           <w:sz w:val="24"/>
           <w:szCs w:val="24"/>
         </w:rPr>
@@ -3549,14 +4541,14 @@
         </w:numPr>
         <w:contextualSpacing w:val="0"/>
         <w:rPr>
-          <w:rFonts w:ascii="Comic Sans MS" w:hAnsi="Comic Sans MS"/>
-          <w:sz w:val="24"/>
-          <w:szCs w:val="24"/>
-        </w:rPr>
-      </w:pPr>
-      <w:r>
-        <w:rPr>
-          <w:rFonts w:ascii="Comic Sans MS" w:hAnsi="Comic Sans MS"/>
+          <w:rFonts w:ascii="Fira Code" w:hAnsi="Fira Code" w:cs="Fira Code"/>
+          <w:sz w:val="24"/>
+          <w:szCs w:val="24"/>
+        </w:rPr>
+      </w:pPr>
+      <w:r>
+        <w:rPr>
+          <w:rFonts w:ascii="Fira Code" w:hAnsi="Fira Code" w:cs="Fira Code"/>
           <w:sz w:val="24"/>
           <w:szCs w:val="24"/>
         </w:rPr>
@@ -3572,14 +4564,14 @@
         </w:numPr>
         <w:contextualSpacing w:val="0"/>
         <w:rPr>
-          <w:rFonts w:ascii="Comic Sans MS" w:hAnsi="Comic Sans MS"/>
-          <w:sz w:val="24"/>
-          <w:szCs w:val="24"/>
-        </w:rPr>
-      </w:pPr>
-      <w:r>
-        <w:rPr>
-          <w:rFonts w:ascii="Comic Sans MS" w:hAnsi="Comic Sans MS"/>
+          <w:rFonts w:ascii="Fira Code" w:hAnsi="Fira Code" w:cs="Fira Code"/>
+          <w:sz w:val="24"/>
+          <w:szCs w:val="24"/>
+        </w:rPr>
+      </w:pPr>
+      <w:r>
+        <w:rPr>
+          <w:rFonts w:ascii="Fira Code" w:hAnsi="Fira Code" w:cs="Fira Code"/>
           <w:sz w:val="24"/>
           <w:szCs w:val="24"/>
         </w:rPr>
@@ -3587,7 +4579,7 @@
       </w:r>
       <w:r>
         <w:rPr>
-          <w:rFonts w:ascii="Comic Sans MS" w:hAnsi="Comic Sans MS"/>
+          <w:rFonts w:ascii="Fira Code" w:hAnsi="Fira Code" w:cs="Fira Code"/>
           <w:sz w:val="24"/>
           <w:szCs w:val="24"/>
           <w:lang w:val="en-US"/>
@@ -3596,7 +4588,7 @@
       </w:r>
       <w:r>
         <w:rPr>
-          <w:rFonts w:ascii="Comic Sans MS" w:hAnsi="Comic Sans MS"/>
+          <w:rFonts w:ascii="Fira Code" w:hAnsi="Fira Code" w:cs="Fira Code"/>
           <w:sz w:val="24"/>
           <w:szCs w:val="24"/>
         </w:rPr>
@@ -3612,14 +4604,14 @@
         </w:numPr>
         <w:contextualSpacing w:val="0"/>
         <w:rPr>
-          <w:rFonts w:ascii="Comic Sans MS" w:hAnsi="Comic Sans MS"/>
-          <w:sz w:val="24"/>
-          <w:szCs w:val="24"/>
-        </w:rPr>
-      </w:pPr>
-      <w:r>
-        <w:rPr>
-          <w:rFonts w:ascii="Comic Sans MS" w:hAnsi="Comic Sans MS"/>
+          <w:rFonts w:ascii="Fira Code" w:hAnsi="Fira Code" w:cs="Fira Code"/>
+          <w:sz w:val="24"/>
+          <w:szCs w:val="24"/>
+        </w:rPr>
+      </w:pPr>
+      <w:r>
+        <w:rPr>
+          <w:rFonts w:ascii="Fira Code" w:hAnsi="Fira Code" w:cs="Fira Code"/>
           <w:sz w:val="24"/>
           <w:szCs w:val="24"/>
         </w:rPr>
@@ -3627,7 +4619,7 @@
       </w:r>
       <w:r>
         <w:rPr>
-          <w:rFonts w:ascii="Comic Sans MS" w:hAnsi="Comic Sans MS"/>
+          <w:rFonts w:ascii="Fira Code" w:hAnsi="Fira Code" w:cs="Fira Code"/>
           <w:sz w:val="24"/>
           <w:szCs w:val="24"/>
           <w:lang w:val="en-US"/>
@@ -3636,7 +4628,7 @@
       </w:r>
       <w:r>
         <w:rPr>
-          <w:rFonts w:ascii="Comic Sans MS" w:hAnsi="Comic Sans MS"/>
+          <w:rFonts w:ascii="Fira Code" w:hAnsi="Fira Code" w:cs="Fira Code"/>
           <w:sz w:val="24"/>
           <w:szCs w:val="24"/>
         </w:rPr>
@@ -3644,7 +4636,7 @@
       </w:r>
       <w:r>
         <w:rPr>
-          <w:rFonts w:ascii="Comic Sans MS" w:hAnsi="Comic Sans MS"/>
+          <w:rFonts w:ascii="Fira Code" w:hAnsi="Fira Code" w:cs="Fira Code"/>
           <w:sz w:val="24"/>
           <w:szCs w:val="24"/>
           <w:lang w:val="en-US"/>
@@ -3653,7 +4645,7 @@
       </w:r>
       <w:r>
         <w:rPr>
-          <w:rFonts w:ascii="Comic Sans MS" w:hAnsi="Comic Sans MS"/>
+          <w:rFonts w:ascii="Fira Code" w:hAnsi="Fira Code" w:cs="Fira Code"/>
           <w:sz w:val="24"/>
           <w:szCs w:val="24"/>
         </w:rPr>
@@ -3669,14 +4661,14 @@
         </w:numPr>
         <w:contextualSpacing w:val="0"/>
         <w:rPr>
-          <w:rFonts w:ascii="Comic Sans MS" w:hAnsi="Comic Sans MS"/>
-          <w:sz w:val="24"/>
-          <w:szCs w:val="24"/>
-        </w:rPr>
-      </w:pPr>
-      <w:r>
-        <w:rPr>
-          <w:rFonts w:ascii="Comic Sans MS" w:hAnsi="Comic Sans MS"/>
+          <w:rFonts w:ascii="Fira Code" w:hAnsi="Fira Code" w:cs="Fira Code"/>
+          <w:sz w:val="24"/>
+          <w:szCs w:val="24"/>
+        </w:rPr>
+      </w:pPr>
+      <w:r>
+        <w:rPr>
+          <w:rFonts w:ascii="Fira Code" w:hAnsi="Fira Code" w:cs="Fira Code"/>
           <w:sz w:val="24"/>
           <w:szCs w:val="24"/>
         </w:rPr>
@@ -3692,31 +4684,33 @@
         </w:numPr>
         <w:contextualSpacing w:val="0"/>
         <w:rPr>
-          <w:rFonts w:ascii="Comic Sans MS" w:hAnsi="Comic Sans MS"/>
-          <w:sz w:val="24"/>
-          <w:szCs w:val="24"/>
-        </w:rPr>
-      </w:pPr>
-      <w:r>
-        <w:rPr>
-          <w:rFonts w:ascii="Comic Sans MS" w:hAnsi="Comic Sans MS"/>
+          <w:rFonts w:ascii="Fira Code" w:hAnsi="Fira Code" w:cs="Fira Code"/>
+          <w:sz w:val="24"/>
+          <w:szCs w:val="24"/>
+        </w:rPr>
+      </w:pPr>
+      <w:r>
+        <w:rPr>
+          <w:rFonts w:ascii="Fira Code" w:hAnsi="Fira Code" w:cs="Fira Code"/>
           <w:sz w:val="24"/>
           <w:szCs w:val="24"/>
         </w:rPr>
         <w:t xml:space="preserve">Ознакомился с командами терминала </w:t>
       </w:r>
-      <w:r>
-        <w:rPr>
-          <w:rFonts w:ascii="Comic Sans MS" w:hAnsi="Comic Sans MS"/>
+      <w:proofErr w:type="spellStart"/>
+      <w:r>
+        <w:rPr>
+          <w:rFonts w:ascii="Fira Code" w:hAnsi="Fira Code" w:cs="Fira Code"/>
           <w:sz w:val="24"/>
           <w:szCs w:val="24"/>
           <w:lang w:val="en-US"/>
         </w:rPr>
         <w:t>javac</w:t>
       </w:r>
-      <w:r>
-        <w:rPr>
-          <w:rFonts w:ascii="Comic Sans MS" w:hAnsi="Comic Sans MS"/>
+      <w:proofErr w:type="spellEnd"/>
+      <w:r>
+        <w:rPr>
+          <w:rFonts w:ascii="Fira Code" w:hAnsi="Fira Code" w:cs="Fira Code"/>
           <w:sz w:val="24"/>
           <w:szCs w:val="24"/>
         </w:rPr>
@@ -3724,7 +4718,7 @@
       </w:r>
       <w:r>
         <w:rPr>
-          <w:rFonts w:ascii="Comic Sans MS" w:hAnsi="Comic Sans MS"/>
+          <w:rFonts w:ascii="Fira Code" w:hAnsi="Fira Code" w:cs="Fira Code"/>
           <w:sz w:val="24"/>
           <w:szCs w:val="24"/>
           <w:lang w:val="en-US"/>
@@ -3733,7 +4727,7 @@
       </w:r>
       <w:r>
         <w:rPr>
-          <w:rFonts w:ascii="Comic Sans MS" w:hAnsi="Comic Sans MS"/>
+          <w:rFonts w:ascii="Fira Code" w:hAnsi="Fira Code" w:cs="Fira Code"/>
           <w:sz w:val="24"/>
           <w:szCs w:val="24"/>
         </w:rPr>
@@ -3741,7 +4735,7 @@
       </w:r>
       <w:r>
         <w:rPr>
-          <w:rFonts w:ascii="Comic Sans MS" w:hAnsi="Comic Sans MS"/>
+          <w:rFonts w:ascii="Fira Code" w:hAnsi="Fira Code" w:cs="Fira Code"/>
           <w:sz w:val="24"/>
           <w:szCs w:val="24"/>
           <w:lang w:val="en-US"/>
@@ -3750,7 +4744,7 @@
       </w:r>
       <w:r>
         <w:rPr>
-          <w:rFonts w:ascii="Comic Sans MS" w:hAnsi="Comic Sans MS"/>
+          <w:rFonts w:ascii="Fira Code" w:hAnsi="Fira Code" w:cs="Fira Code"/>
           <w:sz w:val="24"/>
           <w:szCs w:val="24"/>
         </w:rPr>
@@ -3758,7 +4752,7 @@
       </w:r>
       <w:r>
         <w:rPr>
-          <w:rFonts w:ascii="Comic Sans MS" w:hAnsi="Comic Sans MS"/>
+          <w:rFonts w:ascii="Fira Code" w:hAnsi="Fira Code" w:cs="Fira Code"/>
           <w:sz w:val="24"/>
           <w:szCs w:val="24"/>
           <w:lang w:val="en-US"/>
@@ -3767,7 +4761,7 @@
       </w:r>
       <w:r>
         <w:rPr>
-          <w:rFonts w:ascii="Comic Sans MS" w:hAnsi="Comic Sans MS"/>
+          <w:rFonts w:ascii="Fira Code" w:hAnsi="Fira Code" w:cs="Fira Code"/>
           <w:sz w:val="24"/>
           <w:szCs w:val="24"/>
         </w:rPr>
@@ -3783,14 +4777,14 @@
         </w:numPr>
         <w:contextualSpacing w:val="0"/>
         <w:rPr>
-          <w:rFonts w:ascii="Comic Sans MS" w:hAnsi="Comic Sans MS"/>
-          <w:sz w:val="24"/>
-          <w:szCs w:val="24"/>
-        </w:rPr>
-      </w:pPr>
-      <w:r>
-        <w:rPr>
-          <w:rFonts w:ascii="Comic Sans MS" w:hAnsi="Comic Sans MS"/>
+          <w:rFonts w:ascii="Fira Code" w:hAnsi="Fira Code" w:cs="Fira Code"/>
+          <w:sz w:val="24"/>
+          <w:szCs w:val="24"/>
+        </w:rPr>
+      </w:pPr>
+      <w:r>
+        <w:rPr>
+          <w:rFonts w:ascii="Fira Code" w:hAnsi="Fira Code" w:cs="Fira Code"/>
           <w:sz w:val="24"/>
           <w:szCs w:val="24"/>
         </w:rPr>
@@ -3798,7 +4792,7 @@
       </w:r>
       <w:r>
         <w:rPr>
-          <w:rFonts w:ascii="Comic Sans MS" w:hAnsi="Comic Sans MS"/>
+          <w:rFonts w:ascii="Fira Code" w:hAnsi="Fira Code" w:cs="Fira Code"/>
           <w:sz w:val="24"/>
           <w:szCs w:val="24"/>
           <w:lang w:val="en-US"/>
@@ -3807,7 +4801,7 @@
       </w:r>
       <w:r>
         <w:rPr>
-          <w:rFonts w:ascii="Comic Sans MS" w:hAnsi="Comic Sans MS"/>
+          <w:rFonts w:ascii="Fira Code" w:hAnsi="Fira Code" w:cs="Fira Code"/>
           <w:sz w:val="24"/>
           <w:szCs w:val="24"/>
         </w:rPr>
@@ -3815,7 +4809,7 @@
       </w:r>
       <w:r>
         <w:rPr>
-          <w:rFonts w:ascii="Comic Sans MS" w:hAnsi="Comic Sans MS"/>
+          <w:rFonts w:ascii="Fira Code" w:hAnsi="Fira Code" w:cs="Fira Code"/>
           <w:sz w:val="24"/>
           <w:szCs w:val="24"/>
           <w:lang w:val="en-US"/>
@@ -3824,7 +4818,7 @@
       </w:r>
       <w:r>
         <w:rPr>
-          <w:rFonts w:ascii="Comic Sans MS" w:hAnsi="Comic Sans MS"/>
+          <w:rFonts w:ascii="Fira Code" w:hAnsi="Fira Code" w:cs="Fira Code"/>
           <w:sz w:val="24"/>
           <w:szCs w:val="24"/>
         </w:rPr>
@@ -3832,7 +4826,7 @@
       </w:r>
       <w:r>
         <w:rPr>
-          <w:rFonts w:ascii="Comic Sans MS" w:hAnsi="Comic Sans MS"/>
+          <w:rFonts w:ascii="Fira Code" w:hAnsi="Fira Code" w:cs="Fira Code"/>
           <w:sz w:val="24"/>
           <w:szCs w:val="24"/>
           <w:lang w:val="en-US"/>
@@ -3841,7 +4835,7 @@
       </w:r>
       <w:r>
         <w:rPr>
-          <w:rFonts w:ascii="Comic Sans MS" w:hAnsi="Comic Sans MS"/>
+          <w:rFonts w:ascii="Fira Code" w:hAnsi="Fira Code" w:cs="Fira Code"/>
           <w:sz w:val="24"/>
           <w:szCs w:val="24"/>
         </w:rPr>
@@ -3849,12 +4843,53 @@
       </w:r>
       <w:r>
         <w:rPr>
-          <w:rFonts w:ascii="Comic Sans MS" w:hAnsi="Comic Sans MS"/>
+          <w:rFonts w:ascii="Fira Code" w:hAnsi="Fira Code" w:cs="Fira Code"/>
           <w:sz w:val="24"/>
           <w:szCs w:val="24"/>
           <w:lang w:val="en-US"/>
         </w:rPr>
         <w:t>IDE</w:t>
+      </w:r>
+      <w:r>
+        <w:rPr>
+          <w:rFonts w:ascii="Fira Code" w:hAnsi="Fira Code" w:cs="Fira Code"/>
+          <w:sz w:val="24"/>
+          <w:szCs w:val="24"/>
+        </w:rPr>
+        <w:t xml:space="preserve">, а также создавать </w:t>
+      </w:r>
+      <w:r>
+        <w:rPr>
+          <w:rFonts w:ascii="Fira Code" w:hAnsi="Fira Code" w:cs="Fira Code"/>
+          <w:sz w:val="24"/>
+          <w:szCs w:val="24"/>
+        </w:rPr>
+        <w:t>.</w:t>
+      </w:r>
+      <w:r>
+        <w:rPr>
+          <w:rFonts w:ascii="Fira Code" w:hAnsi="Fira Code" w:cs="Fira Code"/>
+          <w:sz w:val="24"/>
+          <w:szCs w:val="24"/>
+          <w:lang w:val="en-US"/>
+        </w:rPr>
+        <w:t>jar</w:t>
+      </w:r>
+      <w:r>
+        <w:rPr>
+          <w:rFonts w:ascii="Fira Code" w:hAnsi="Fira Code" w:cs="Fira Code"/>
+          <w:sz w:val="24"/>
+          <w:szCs w:val="24"/>
+        </w:rPr>
+        <w:t xml:space="preserve"> </w:t>
+      </w:r>
+      <w:r>
+        <w:rPr>
+          <w:rFonts w:ascii="Fira Code" w:hAnsi="Fira Code" w:cs="Fira Code"/>
+          <w:sz w:val="24"/>
+          <w:szCs w:val="24"/>
+        </w:rPr>
+        <w:t>архивы</w:t>
       </w:r>
     </w:p>
     <w:p>
@@ -3866,44 +4901,44 @@
         </w:numPr>
         <w:contextualSpacing w:val="0"/>
         <w:rPr>
-          <w:rFonts w:ascii="Comic Sans MS" w:hAnsi="Comic Sans MS"/>
-          <w:sz w:val="24"/>
-          <w:szCs w:val="24"/>
-        </w:rPr>
-      </w:pPr>
-      <w:r>
-        <w:rPr>
-          <w:rFonts w:ascii="Comic Sans MS" w:hAnsi="Comic Sans MS"/>
-          <w:sz w:val="24"/>
-          <w:szCs w:val="24"/>
-        </w:rPr>
-        <w:t>Научился создавать исполняемые .</w:t>
-      </w:r>
-      <w:r>
-        <w:rPr>
-          <w:rFonts w:ascii="Comic Sans MS" w:hAnsi="Comic Sans MS"/>
-          <w:sz w:val="24"/>
-          <w:szCs w:val="24"/>
-          <w:lang w:val="en-US"/>
-        </w:rPr>
-        <w:t>jar</w:t>
-      </w:r>
-      <w:r>
-        <w:rPr>
-          <w:rFonts w:ascii="Comic Sans MS" w:hAnsi="Comic Sans MS"/>
-          <w:sz w:val="24"/>
-          <w:szCs w:val="24"/>
-        </w:rPr>
-        <w:t xml:space="preserve"> архивы кода в </w:t>
-      </w:r>
-      <w:r>
-        <w:rPr>
-          <w:rFonts w:ascii="Comic Sans MS" w:hAnsi="Comic Sans MS"/>
+          <w:rFonts w:ascii="Fira Code" w:hAnsi="Fira Code" w:cs="Fira Code"/>
+          <w:sz w:val="24"/>
+          <w:szCs w:val="24"/>
+        </w:rPr>
+      </w:pPr>
+      <w:r>
+        <w:rPr>
+          <w:rFonts w:ascii="Fira Code" w:hAnsi="Fira Code" w:cs="Fira Code"/>
+          <w:sz w:val="24"/>
+          <w:szCs w:val="24"/>
+        </w:rPr>
+        <w:t xml:space="preserve">Научился использовать систему контроля версии в </w:t>
+      </w:r>
+      <w:r>
+        <w:rPr>
+          <w:rFonts w:ascii="Fira Code" w:hAnsi="Fira Code" w:cs="Fira Code"/>
           <w:sz w:val="24"/>
           <w:szCs w:val="24"/>
           <w:lang w:val="en-US"/>
         </w:rPr>
         <w:t>IDE</w:t>
+      </w:r>
+      <w:r>
+        <w:rPr>
+          <w:rFonts w:ascii="Fira Code" w:hAnsi="Fira Code" w:cs="Fira Code"/>
+          <w:sz w:val="24"/>
+          <w:szCs w:val="24"/>
+        </w:rPr>
+        <w:t xml:space="preserve"> </w:t>
+      </w:r>
+      <w:r>
+        <w:rPr>
+          <w:rFonts w:ascii="Fira Code" w:hAnsi="Fira Code" w:cs="Fira Code"/>
+          <w:sz w:val="24"/>
+          <w:szCs w:val="24"/>
+          <w:lang w:val="en-US"/>
+        </w:rPr>
+        <w:t>JetBrains</w:t>
       </w:r>
     </w:p>
     <w:p>
@@ -3915,44 +4950,35 @@
         </w:numPr>
         <w:contextualSpacing w:val="0"/>
         <w:rPr>
-          <w:rFonts w:ascii="Comic Sans MS" w:hAnsi="Comic Sans MS"/>
-          <w:sz w:val="24"/>
-          <w:szCs w:val="24"/>
-        </w:rPr>
-      </w:pPr>
-      <w:r>
-        <w:rPr>
-          <w:rFonts w:ascii="Comic Sans MS" w:hAnsi="Comic Sans MS"/>
-          <w:sz w:val="24"/>
-          <w:szCs w:val="24"/>
-        </w:rPr>
-        <w:t xml:space="preserve">Научился использовать систему контроля версии в </w:t>
-      </w:r>
-      <w:r>
-        <w:rPr>
-          <w:rFonts w:ascii="Comic Sans MS" w:hAnsi="Comic Sans MS"/>
-          <w:sz w:val="24"/>
-          <w:szCs w:val="24"/>
-          <w:lang w:val="en-US"/>
-        </w:rPr>
-        <w:t>IDE</w:t>
-      </w:r>
-      <w:r>
-        <w:rPr>
-          <w:rFonts w:ascii="Comic Sans MS" w:hAnsi="Comic Sans MS"/>
-          <w:sz w:val="24"/>
-          <w:szCs w:val="24"/>
-        </w:rPr>
-        <w:t xml:space="preserve"> </w:t>
-      </w:r>
-      <w:r>
-        <w:rPr>
-          <w:rFonts w:ascii="Comic Sans MS" w:hAnsi="Comic Sans MS"/>
-          <w:sz w:val="24"/>
-          <w:szCs w:val="24"/>
-          <w:lang w:val="en-US"/>
-        </w:rPr>
-        <w:t>JetBrains</w:t>
+          <w:rFonts w:ascii="Fira Code" w:hAnsi="Fira Code" w:cs="Fira Code"/>
+          <w:sz w:val="24"/>
+          <w:szCs w:val="24"/>
+        </w:rPr>
+      </w:pPr>
+      <w:r>
+        <w:rPr>
+          <w:rFonts w:ascii="Fira Code" w:hAnsi="Fira Code" w:cs="Fira Code"/>
+          <w:sz w:val="24"/>
+          <w:szCs w:val="24"/>
+        </w:rPr>
+        <w:t>Активно использовал комментирование для повышения читаемости кода</w:t>
+      </w:r>
+    </w:p>
+    <w:p>
+      <w:pPr>
+        <w:rPr>
+          <w:rFonts w:ascii="Fira Code" w:hAnsi="Fira Code" w:cs="Fira Code"/>
+          <w:sz w:val="24"/>
+          <w:szCs w:val="24"/>
+        </w:rPr>
+      </w:pPr>
+      <w:r>
+        <w:rPr>
+          <w:rFonts w:ascii="Fira Code" w:hAnsi="Fira Code" w:cs="Fira Code"/>
+          <w:sz w:val="24"/>
+          <w:szCs w:val="24"/>
+        </w:rPr>
+        <w:t>По окончании данной лабораторной работы я</w:t>
       </w:r>
     </w:p>
     <w:p>
@@ -3964,36 +4990,111 @@
         </w:numPr>
         <w:contextualSpacing w:val="0"/>
         <w:rPr>
-          <w:rFonts w:ascii="Comic Sans MS" w:hAnsi="Comic Sans MS"/>
-          <w:sz w:val="24"/>
-          <w:szCs w:val="24"/>
-        </w:rPr>
-      </w:pPr>
-      <w:r>
-        <w:rPr>
-          <w:rFonts w:ascii="Comic Sans MS" w:hAnsi="Comic Sans MS"/>
-          <w:sz w:val="24"/>
-          <w:szCs w:val="24"/>
-        </w:rPr>
-        <w:t>Активно использовал комментирование для повышения читаемости кода</w:t>
-      </w:r>
-    </w:p>
-    <w:p>
-      <w:pPr>
-        <w:rPr>
-          <w:rFonts w:ascii="Comic Sans MS" w:hAnsi="Comic Sans MS"/>
-          <w:sz w:val="24"/>
-          <w:szCs w:val="24"/>
-          <w:lang w:val="en-US"/>
-        </w:rPr>
-      </w:pPr>
-      <w:r>
-        <w:rPr>
-          <w:rFonts w:ascii="Comic Sans MS" w:hAnsi="Comic Sans MS"/>
-          <w:sz w:val="24"/>
-          <w:szCs w:val="24"/>
-        </w:rPr>
-        <w:t>По окончании данной лабораторной работы я</w:t>
+          <w:rFonts w:ascii="Fira Code" w:hAnsi="Fira Code" w:cs="Fira Code"/>
+          <w:sz w:val="24"/>
+          <w:szCs w:val="24"/>
+        </w:rPr>
+      </w:pPr>
+      <w:r>
+        <w:rPr>
+          <w:rFonts w:ascii="Fira Code" w:hAnsi="Fira Code" w:cs="Fira Code"/>
+          <w:sz w:val="24"/>
+          <w:szCs w:val="24"/>
+        </w:rPr>
+        <w:t xml:space="preserve">Умею пользоваться основными средствами </w:t>
+      </w:r>
+      <w:r>
+        <w:rPr>
+          <w:rFonts w:ascii="Fira Code" w:hAnsi="Fira Code" w:cs="Fira Code"/>
+          <w:sz w:val="24"/>
+          <w:szCs w:val="24"/>
+        </w:rPr>
+        <w:t xml:space="preserve">разработки на </w:t>
+      </w:r>
+      <w:r>
+        <w:rPr>
+          <w:rFonts w:ascii="Fira Code" w:hAnsi="Fira Code" w:cs="Fira Code"/>
+          <w:sz w:val="24"/>
+          <w:szCs w:val="24"/>
+          <w:lang w:val="en-US"/>
+        </w:rPr>
+        <w:t>Java</w:t>
+      </w:r>
+      <w:r>
+        <w:rPr>
+          <w:rFonts w:ascii="Fira Code" w:hAnsi="Fira Code" w:cs="Fira Code"/>
+          <w:sz w:val="24"/>
+          <w:szCs w:val="24"/>
+        </w:rPr>
+        <w:t xml:space="preserve">, в том числе понимаю основное устройство языка, базовый синтаксис, написание кода в </w:t>
+      </w:r>
+      <w:r>
+        <w:rPr>
+          <w:rFonts w:ascii="Fira Code" w:hAnsi="Fira Code" w:cs="Fira Code"/>
+          <w:sz w:val="24"/>
+          <w:szCs w:val="24"/>
+          <w:lang w:val="en-US"/>
+        </w:rPr>
+        <w:t>IDE</w:t>
+      </w:r>
+      <w:r>
+        <w:rPr>
+          <w:rFonts w:ascii="Fira Code" w:hAnsi="Fira Code" w:cs="Fira Code"/>
+          <w:sz w:val="24"/>
+          <w:szCs w:val="24"/>
+        </w:rPr>
+        <w:t xml:space="preserve">/текстовом редакторе, компиляцию в </w:t>
+      </w:r>
+      <w:r>
+        <w:rPr>
+          <w:rFonts w:ascii="Fira Code" w:hAnsi="Fira Code" w:cs="Fira Code"/>
+          <w:sz w:val="24"/>
+          <w:szCs w:val="24"/>
+          <w:lang w:val="en-US"/>
+        </w:rPr>
+        <w:t>IDE</w:t>
+      </w:r>
+      <w:r>
+        <w:rPr>
+          <w:rFonts w:ascii="Fira Code" w:hAnsi="Fira Code" w:cs="Fira Code"/>
+          <w:sz w:val="24"/>
+          <w:szCs w:val="24"/>
+        </w:rPr>
+        <w:t xml:space="preserve">/терминале, исполнение в </w:t>
+      </w:r>
+      <w:r>
+        <w:rPr>
+          <w:rFonts w:ascii="Fira Code" w:hAnsi="Fira Code" w:cs="Fira Code"/>
+          <w:sz w:val="24"/>
+          <w:szCs w:val="24"/>
+          <w:lang w:val="en-US"/>
+        </w:rPr>
+        <w:t>IDE</w:t>
+      </w:r>
+      <w:r>
+        <w:rPr>
+          <w:rFonts w:ascii="Fira Code" w:hAnsi="Fira Code" w:cs="Fira Code"/>
+          <w:sz w:val="24"/>
+          <w:szCs w:val="24"/>
+        </w:rPr>
+        <w:t xml:space="preserve">/терминале, а также отладку в </w:t>
+      </w:r>
+      <w:r>
+        <w:rPr>
+          <w:rFonts w:ascii="Fira Code" w:hAnsi="Fira Code" w:cs="Fira Code"/>
+          <w:sz w:val="24"/>
+          <w:szCs w:val="24"/>
+          <w:lang w:val="en-US"/>
+        </w:rPr>
+        <w:t>IDE</w:t>
+      </w:r>
+      <w:r>
+        <w:rPr>
+          <w:rFonts w:ascii="Fira Code" w:hAnsi="Fira Code" w:cs="Fira Code"/>
+          <w:sz w:val="24"/>
+          <w:szCs w:val="24"/>
+        </w:rPr>
+        <w:t>.</w:t>
       </w:r>
     </w:p>
     <w:p>
@@ -4003,7 +5104,6 @@
           <w:ilvl w:val="0"/>
           <w:numId w:val="1"/>
         </w:numPr>
-        <w:contextualSpacing w:val="0"/>
         <w:rPr>
           <w:rFonts w:ascii="Comic Sans MS" w:hAnsi="Comic Sans MS"/>
           <w:sz w:val="24"/>
@@ -4012,197 +5112,34 @@
       </w:pPr>
       <w:r>
         <w:rPr>
-          <w:rFonts w:ascii="Comic Sans MS" w:hAnsi="Comic Sans MS"/>
-          <w:sz w:val="24"/>
-          <w:szCs w:val="24"/>
-        </w:rPr>
-        <w:t xml:space="preserve">Умею пользоваться основными средствами </w:t>
-      </w:r>
-      <w:r>
-        <w:rPr>
-          <w:rFonts w:ascii="Comic Sans MS" w:hAnsi="Comic Sans MS"/>
-          <w:sz w:val="24"/>
-          <w:szCs w:val="24"/>
-        </w:rPr>
-        <w:t xml:space="preserve">разработки на </w:t>
-      </w:r>
-      <w:r>
-        <w:rPr>
-          <w:rFonts w:ascii="Comic Sans MS" w:hAnsi="Comic Sans MS"/>
+          <w:rFonts w:ascii="Fira Code" w:hAnsi="Fira Code" w:cs="Fira Code"/>
+          <w:sz w:val="24"/>
+          <w:szCs w:val="24"/>
+        </w:rPr>
+        <w:t xml:space="preserve">Умею оперировать примитивными данными в рамках определенной задачи на языке </w:t>
+      </w:r>
+      <w:r>
+        <w:rPr>
+          <w:rFonts w:ascii="Fira Code" w:hAnsi="Fira Code" w:cs="Fira Code"/>
           <w:sz w:val="24"/>
           <w:szCs w:val="24"/>
           <w:lang w:val="en-US"/>
         </w:rPr>
         <w:t>Java</w:t>
       </w:r>
-      <w:r>
-        <w:rPr>
-          <w:rFonts w:ascii="Comic Sans MS" w:hAnsi="Comic Sans MS"/>
-          <w:sz w:val="24"/>
-          <w:szCs w:val="24"/>
-        </w:rPr>
-        <w:t xml:space="preserve">, </w:t>
-      </w:r>
-      <w:r>
-        <w:rPr>
-          <w:rFonts w:ascii="Comic Sans MS" w:hAnsi="Comic Sans MS"/>
-          <w:sz w:val="24"/>
-          <w:szCs w:val="24"/>
-        </w:rPr>
-        <w:t xml:space="preserve">в том числе понимаю основное устройство языка, базовый синтаксис, написание кода в </w:t>
-      </w:r>
-      <w:r>
-        <w:rPr>
-          <w:rFonts w:ascii="Comic Sans MS" w:hAnsi="Comic Sans MS"/>
-          <w:sz w:val="24"/>
-          <w:szCs w:val="24"/>
-          <w:lang w:val="en-US"/>
-        </w:rPr>
-        <w:t>IDE</w:t>
-      </w:r>
-      <w:r>
-        <w:rPr>
-          <w:rFonts w:ascii="Comic Sans MS" w:hAnsi="Comic Sans MS"/>
-          <w:sz w:val="24"/>
-          <w:szCs w:val="24"/>
-        </w:rPr>
-        <w:t>/</w:t>
-      </w:r>
-      <w:r>
-        <w:rPr>
-          <w:rFonts w:ascii="Comic Sans MS" w:hAnsi="Comic Sans MS"/>
-          <w:sz w:val="24"/>
-          <w:szCs w:val="24"/>
-        </w:rPr>
-        <w:t xml:space="preserve">текстовом редакторе, компиляцию в </w:t>
-      </w:r>
-      <w:r>
-        <w:rPr>
-          <w:rFonts w:ascii="Comic Sans MS" w:hAnsi="Comic Sans MS"/>
-          <w:sz w:val="24"/>
-          <w:szCs w:val="24"/>
-          <w:lang w:val="en-US"/>
-        </w:rPr>
-        <w:t>IDE</w:t>
-      </w:r>
-      <w:r>
-        <w:rPr>
-          <w:rFonts w:ascii="Comic Sans MS" w:hAnsi="Comic Sans MS"/>
-          <w:sz w:val="24"/>
-          <w:szCs w:val="24"/>
-        </w:rPr>
-        <w:t>/</w:t>
-      </w:r>
-      <w:r>
-        <w:rPr>
-          <w:rFonts w:ascii="Comic Sans MS" w:hAnsi="Comic Sans MS"/>
-          <w:sz w:val="24"/>
-          <w:szCs w:val="24"/>
-        </w:rPr>
-        <w:t xml:space="preserve">терминале, исполнение в </w:t>
-      </w:r>
-      <w:r>
-        <w:rPr>
-          <w:rFonts w:ascii="Comic Sans MS" w:hAnsi="Comic Sans MS"/>
-          <w:sz w:val="24"/>
-          <w:szCs w:val="24"/>
-          <w:lang w:val="en-US"/>
-        </w:rPr>
-        <w:t>IDE</w:t>
-      </w:r>
-      <w:r>
-        <w:rPr>
-          <w:rFonts w:ascii="Comic Sans MS" w:hAnsi="Comic Sans MS"/>
-          <w:sz w:val="24"/>
-          <w:szCs w:val="24"/>
-        </w:rPr>
-        <w:t>/</w:t>
-      </w:r>
-      <w:r>
-        <w:rPr>
-          <w:rFonts w:ascii="Comic Sans MS" w:hAnsi="Comic Sans MS"/>
-          <w:sz w:val="24"/>
-          <w:szCs w:val="24"/>
-        </w:rPr>
-        <w:t>терминале</w:t>
-      </w:r>
-      <w:r>
-        <w:rPr>
-          <w:rFonts w:ascii="Comic Sans MS" w:hAnsi="Comic Sans MS"/>
-          <w:sz w:val="24"/>
-          <w:szCs w:val="24"/>
-        </w:rPr>
-        <w:t xml:space="preserve">, </w:t>
-      </w:r>
-      <w:r>
-        <w:rPr>
-          <w:rFonts w:ascii="Comic Sans MS" w:hAnsi="Comic Sans MS"/>
-          <w:sz w:val="24"/>
-          <w:szCs w:val="24"/>
-        </w:rPr>
-        <w:t xml:space="preserve">а также отладку в </w:t>
-      </w:r>
-      <w:r>
-        <w:rPr>
-          <w:rFonts w:ascii="Comic Sans MS" w:hAnsi="Comic Sans MS"/>
-          <w:sz w:val="24"/>
-          <w:szCs w:val="24"/>
-          <w:lang w:val="en-US"/>
-        </w:rPr>
-        <w:t>IDE</w:t>
-      </w:r>
-      <w:r>
-        <w:rPr>
-          <w:rFonts w:ascii="Comic Sans MS" w:hAnsi="Comic Sans MS"/>
-          <w:sz w:val="24"/>
-          <w:szCs w:val="24"/>
-        </w:rPr>
-        <w:t>.</w:t>
-      </w:r>
-    </w:p>
-    <w:p>
-      <w:pPr>
-        <w:pStyle w:val="a7"/>
-        <w:numPr>
-          <w:ilvl w:val="0"/>
-          <w:numId w:val="1"/>
-        </w:numPr>
-        <w:rPr>
-          <w:rFonts w:ascii="Comic Sans MS" w:hAnsi="Comic Sans MS"/>
-          <w:sz w:val="24"/>
-          <w:szCs w:val="24"/>
-        </w:rPr>
-      </w:pPr>
-      <w:r>
-        <w:rPr>
-          <w:rFonts w:ascii="Comic Sans MS" w:hAnsi="Comic Sans MS"/>
-          <w:sz w:val="24"/>
-          <w:szCs w:val="24"/>
-        </w:rPr>
-        <w:t xml:space="preserve">Умею оперировать примитивными данными в рамках определенной задачи на языке </w:t>
-      </w:r>
-      <w:r>
-        <w:rPr>
-          <w:rFonts w:ascii="Comic Sans MS" w:hAnsi="Comic Sans MS"/>
-          <w:sz w:val="24"/>
-          <w:szCs w:val="24"/>
-          <w:lang w:val="en-US"/>
-        </w:rPr>
-        <w:t>Java</w:t>
-      </w:r>
-    </w:p>
-    <w:p>
-      <w:pPr>
-        <w:rPr>
-          <w:rFonts w:ascii="Comic Sans MS" w:hAnsi="Comic Sans MS"/>
-          <w:sz w:val="24"/>
-          <w:szCs w:val="24"/>
-          <w:lang w:val="en-US"/>
-        </w:rPr>
-      </w:pPr>
-      <w:r>
-        <w:rPr>
-          <w:rFonts w:ascii="Comic Sans MS" w:hAnsi="Comic Sans MS"/>
+    </w:p>
+    <w:p>
+      <w:pPr>
+        <w:ind w:left="360"/>
+        <w:rPr>
+          <w:rFonts w:ascii="Fira Code" w:hAnsi="Fira Code" w:cs="Fira Code"/>
+          <w:sz w:val="24"/>
+          <w:szCs w:val="24"/>
+        </w:rPr>
+      </w:pPr>
+      <w:r>
+        <w:rPr>
+          <w:rFonts w:ascii="Fira Code" w:hAnsi="Fira Code" w:cs="Fira Code"/>
           <w:sz w:val="24"/>
           <w:szCs w:val="24"/>
         </w:rPr>

</xml_diff>